<commit_message>
update my experimental infomation
</commit_message>
<xml_diff>
--- a/Yingyan Shi/Experiment/人脸表情识别_思路整理_时迎琰.docx
+++ b/Yingyan Shi/Experiment/人脸表情识别_思路整理_时迎琰.docx
@@ -135,11 +135,6 @@
     </w:p>
     <w:p/>
     <w:p>
-      <w:pPr>
-        <w:rPr>
-          <w:rFonts w:hint="eastAsia"/>
-        </w:rPr>
-      </w:pPr>
       <w:r>
         <w:rPr>
           <w:rFonts w:hint="eastAsia"/>
@@ -149,11 +144,6 @@
     </w:p>
     <w:p/>
     <w:p>
-      <w:pPr>
-        <w:rPr>
-          <w:rFonts w:hint="eastAsia"/>
-        </w:rPr>
-      </w:pPr>
       <w:r>
         <w:rPr>
           <w:rFonts w:hint="eastAsia"/>
@@ -189,13 +179,7 @@
         <w:t>Loss</w:t>
       </w:r>
     </w:p>
-    <w:p>
-      <w:pPr>
-        <w:rPr>
-          <w:rFonts w:hint="eastAsia"/>
-        </w:rPr>
-      </w:pPr>
-    </w:p>
+    <w:p/>
     <w:p>
       <w:r>
         <w:rPr>
@@ -452,11 +436,6 @@
     </w:p>
     <w:p/>
     <w:p>
-      <w:pPr>
-        <w:rPr>
-          <w:rFonts w:hint="eastAsia"/>
-        </w:rPr>
-      </w:pPr>
       <w:r>
         <w:rPr>
           <w:rFonts w:hint="eastAsia"/>
@@ -487,11 +466,6 @@
     </w:p>
     <w:p/>
     <w:p>
-      <w:pPr>
-        <w:rPr>
-          <w:rFonts w:hint="eastAsia"/>
-        </w:rPr>
-      </w:pPr>
       <w:r>
         <w:rPr>
           <w:rFonts w:hint="eastAsia"/>
@@ -502,13 +476,7 @@
         <w:t>nferior/superior performance</w:t>
       </w:r>
     </w:p>
-    <w:p>
-      <w:pPr>
-        <w:rPr>
-          <w:rFonts w:hint="eastAsia"/>
-        </w:rPr>
-      </w:pPr>
-    </w:p>
+    <w:p/>
     <w:p>
       <w:r>
         <w:rPr>
@@ -673,11 +641,6 @@
     <w:p/>
     <w:p/>
     <w:p>
-      <w:pPr>
-        <w:rPr>
-          <w:rFonts w:hint="eastAsia"/>
-        </w:rPr>
-      </w:pPr>
       <w:r>
         <w:rPr>
           <w:rFonts w:hint="eastAsia"/>
@@ -873,18 +836,47 @@
     </w:p>
     <w:p/>
     <w:p>
-      <w:pPr>
-        <w:rPr>
-          <w:rFonts w:hint="eastAsia"/>
-        </w:rPr>
-      </w:pPr>
-    </w:p>
-    <w:p>
-      <w:pPr>
-        <w:rPr>
-          <w:rFonts w:hint="eastAsia"/>
-        </w:rPr>
-      </w:pPr>
+      <w:r>
+        <w:t>Finely calibrated facial expression</w:t>
+      </w:r>
+    </w:p>
+    <w:p>
+      <w:r>
+        <w:t>To obtain a set of 68 landmarks points which depict components of human faces, such as eyes, eyebrows, nose, mouth and face out-contour. These landmarks were then linked by piece-wise linear lines of one pixel width.</w:t>
+      </w:r>
+    </w:p>
+    <w:p/>
+    <w:p>
+      <w:r>
+        <w:rPr>
+          <w:rFonts w:hint="eastAsia"/>
+        </w:rPr>
+        <w:t>D</w:t>
+      </w:r>
+      <w:r>
+        <w:t>espite remarkable advances in image synthesis research, existing works often fail in manipulating images under the context of large geometric transformations.</w:t>
+      </w:r>
+    </w:p>
+    <w:p/>
+    <w:p>
+      <w:pPr>
+        <w:rPr>
+          <w:rFonts w:hint="eastAsia"/>
+        </w:rPr>
+      </w:pPr>
+      <w:r>
+        <w:lastRenderedPageBreak/>
+        <w:t>Which can be used in various applications, including face editing, as well as 3D face reconstruction and classification of facial expression, identity and pose.</w:t>
+      </w:r>
+    </w:p>
+    <w:p>
+      <w:pPr>
+        <w:rPr>
+          <w:rFonts w:hint="eastAsia"/>
+        </w:rPr>
+      </w:pPr>
+    </w:p>
+    <w:p>
       <w:r>
         <w:rPr>
           <w:rFonts w:hint="eastAsia"/>
@@ -905,13 +897,7 @@
         <w:t>acial expression recognition, Generative adversarial networks, image-to-image translation.</w:t>
       </w:r>
     </w:p>
-    <w:p>
-      <w:pPr>
-        <w:rPr>
-          <w:rFonts w:hint="eastAsia"/>
-        </w:rPr>
-      </w:pPr>
-    </w:p>
+    <w:p/>
     <w:p>
       <w:r>
         <w:rPr>
@@ -979,344 +965,338 @@
     </w:p>
     <w:p>
       <w:r>
+        <w:t>Quantitative and qualitative evaluations on two challenging in-the-wild datasets demonstrate that the proposed model performs favorably against state-of-the-art methods.</w:t>
+      </w:r>
+    </w:p>
+    <w:p>
+      <w:r>
+        <w:rPr>
+          <w:rFonts w:hint="eastAsia"/>
+        </w:rPr>
+        <w:t>Q</w:t>
+      </w:r>
+      <w:r>
+        <w:t>uantitative comparisons against several prior methods demonstrate the superiority of our approach.</w:t>
+      </w:r>
+    </w:p>
+    <w:p>
+      <w:r>
+        <w:rPr>
+          <w:rFonts w:hint="eastAsia"/>
+        </w:rPr>
+        <w:t>T</w:t>
+      </w:r>
+      <w:r>
+        <w:t>he facial image generation process over different iterations.</w:t>
+      </w:r>
+      <w:r>
+        <w:t xml:space="preserve"> ( 1</w:t>
+      </w:r>
+      <w:r>
+        <w:t>,</w:t>
+      </w:r>
+      <w:r>
+        <w:t>000, 6</w:t>
+      </w:r>
+      <w:r>
+        <w:t>,</w:t>
+      </w:r>
+      <w:r>
+        <w:t>000, 20</w:t>
+      </w:r>
+      <w:r>
+        <w:t>,</w:t>
+      </w:r>
+      <w:r>
+        <w:t>000, 40</w:t>
+      </w:r>
+      <w:r>
+        <w:t>,</w:t>
+      </w:r>
+      <w:r>
+        <w:t>000, 80</w:t>
+      </w:r>
+      <w:r>
+        <w:t>,</w:t>
+      </w:r>
+      <w:r>
+        <w:t>000 iterations)</w:t>
+      </w:r>
+    </w:p>
+    <w:p/>
+    <w:p>
+      <w:r>
+        <w:rPr>
+          <w:rFonts w:hint="eastAsia"/>
+        </w:rPr>
+        <w:t>W</w:t>
+      </w:r>
+      <w:r>
+        <w:t>e randomly select a facial image from the test set. The generated facial images with different expressions (each column) and poses (each row) are shown.</w:t>
+      </w:r>
+    </w:p>
+    <w:p/>
+    <w:p>
+      <w:r>
+        <w:t>Lacking fine details and tending to be blurry.</w:t>
+      </w:r>
+    </w:p>
+    <w:p/>
+    <w:p>
+      <w:r>
+        <w:t>We show that the synthesized face images have high perceptual quality, which can be used to improve the performance of an expression classifier.</w:t>
+      </w:r>
+    </w:p>
+    <w:p/>
+    <w:p>
+      <w:r>
+        <w:t>This validates</w:t>
+      </w:r>
+      <w:r>
+        <w:t xml:space="preserve"> the synthetic face images have high perceptual quality.</w:t>
+      </w:r>
+    </w:p>
+    <w:p>
+      <w:r>
+        <w:rPr>
+          <w:rFonts w:hint="eastAsia"/>
+        </w:rPr>
+        <w:t>C</w:t>
+      </w:r>
+      <w:r>
+        <w:t>omparison of expression recognition accuracy with different numbers of synthesized images.</w:t>
+      </w:r>
+    </w:p>
+    <w:p>
+      <w:r>
+        <w:rPr>
+          <w:rFonts w:hint="eastAsia"/>
+        </w:rPr>
+        <w:t>0</w:t>
+      </w:r>
+      <w:r>
+        <w:t>, 3K, 6K, 30K, 60K</w:t>
+      </w:r>
+      <w:r>
+        <w:tab/>
+      </w:r>
+    </w:p>
+    <w:p/>
+    <w:p>
+      <w:r>
+        <w:rPr>
+          <w:rFonts w:hint="eastAsia"/>
+        </w:rPr>
+        <w:t>Q</w:t>
+      </w:r>
+      <w:r>
+        <w:t>uantitative evaluation: (StarGAN 5.5) compute the classification error of a facial expression classifier on the synthesized images.</w:t>
+      </w:r>
+      <w:r>
+        <w:t xml:space="preserve"> We trained a facial expression classifier on the </w:t>
+      </w:r>
+      <w:proofErr w:type="spellStart"/>
+      <w:r>
+        <w:t>RaFD</w:t>
+      </w:r>
+      <w:proofErr w:type="spellEnd"/>
+      <w:r>
+        <w:t xml:space="preserve"> dataset (90%/10% splitting for training and test sets) using a </w:t>
+      </w:r>
+      <w:r>
+        <w:rPr>
+          <w:rFonts w:hint="eastAsia"/>
+        </w:rPr>
+        <w:t>ResNet-</w:t>
+      </w:r>
+      <w:r>
+        <w:t xml:space="preserve">18 </w:t>
+      </w:r>
+      <w:r>
+        <w:rPr>
+          <w:rFonts w:hint="eastAsia"/>
+        </w:rPr>
+        <w:t>architecture,</w:t>
+      </w:r>
+      <w:r>
+        <w:t xml:space="preserve"> resulting in a near-perfect accuracy of 99.55%. We then trained each of image translation models using the same training set and </w:t>
+      </w:r>
+      <w:r>
+        <w:t>performed image translation on the same, unseen test set. Finally, we classified the expression of these translated images using the above-mentioned classifier.</w:t>
+      </w:r>
+    </w:p>
+    <w:p/>
+    <w:p>
+      <w:r>
+        <w:t>D</w:t>
+      </w:r>
+      <w:r>
+        <w:rPr>
+          <w:rFonts w:hint="eastAsia"/>
+        </w:rPr>
+        <w:t>iscuss</w:t>
+      </w:r>
+      <w:r>
+        <w:t xml:space="preserve"> </w:t>
+      </w:r>
+      <w:r>
+        <w:rPr>
+          <w:rFonts w:hint="eastAsia"/>
+        </w:rPr>
+        <w:t>the</w:t>
+      </w:r>
+      <w:r>
+        <w:t xml:space="preserve"> </w:t>
+      </w:r>
+      <w:r>
+        <w:rPr>
+          <w:rFonts w:hint="eastAsia"/>
+        </w:rPr>
+        <w:t>model</w:t>
+      </w:r>
+      <w:r>
+        <w:t xml:space="preserve">’s </w:t>
+      </w:r>
+      <w:r>
+        <w:t>limitations and failure cases.</w:t>
+      </w:r>
+    </w:p>
+    <w:p/>
+    <w:p>
+      <w:r>
+        <w:t>The evaluation protocol includes frontal-frontal (FF) and frontal-profile (FP) face verification</w:t>
+      </w:r>
+      <w:r>
+        <w:t>, each having 10 folders with 350 same-person pairs and</w:t>
+      </w:r>
+      <w:r>
+        <w:t xml:space="preserve"> 350 different-person pairs.</w:t>
+      </w:r>
+    </w:p>
+    <w:p/>
+    <w:p>
+      <w:r>
+        <w:rPr>
+          <w:rFonts w:hint="eastAsia"/>
+          <w:b/>
+        </w:rPr>
+        <w:t>预处理：</w:t>
+      </w:r>
+      <w:r>
+        <w:rPr>
+          <w:rFonts w:hint="eastAsia"/>
+        </w:rPr>
+        <w:t>根据不同头部偏转角度对数据集2进行分类（水平偏角，竖直倾角，度数</w:t>
+      </w:r>
+      <w:r>
+        <w:rPr>
+          <w:rFonts w:hint="eastAsia"/>
+        </w:rPr>
+        <w:t>正负</w:t>
+      </w:r>
+      <w:r>
+        <w:t>5</w:t>
+      </w:r>
+      <w:r>
+        <w:rPr>
+          <w:rFonts w:hint="eastAsia"/>
+        </w:rPr>
+        <w:t>,</w:t>
+      </w:r>
+      <w:r>
+        <w:t xml:space="preserve"> </w:t>
+      </w:r>
+      <w:r>
+        <w:t>15</w:t>
+      </w:r>
+      <w:r>
+        <w:rPr>
+          <w:rFonts w:hint="eastAsia"/>
+        </w:rPr>
+        <w:t>,</w:t>
+      </w:r>
+      <w:r>
+        <w:t xml:space="preserve"> </w:t>
+      </w:r>
+      <w:r>
+        <w:t>25</w:t>
+      </w:r>
+      <w:r>
+        <w:rPr>
+          <w:rFonts w:hint="eastAsia"/>
+        </w:rPr>
+        <w:t>,</w:t>
+      </w:r>
+      <w:r>
+        <w:t xml:space="preserve"> </w:t>
+      </w:r>
+      <w:r>
+        <w:t>35</w:t>
+      </w:r>
+      <w:r>
+        <w:rPr>
+          <w:rFonts w:hint="eastAsia"/>
+        </w:rPr>
+        <w:t>）</w:t>
+      </w:r>
+    </w:p>
+    <w:p>
+      <w:r>
+        <w:rPr>
+          <w:rFonts w:hint="eastAsia"/>
+        </w:rPr>
+        <w:t>Lib</w:t>
+      </w:r>
+      <w:r>
+        <w:t xml:space="preserve"> </w:t>
+      </w:r>
+      <w:r>
+        <w:rPr>
+          <w:rFonts w:hint="eastAsia"/>
+        </w:rPr>
+        <w:t>face</w:t>
+      </w:r>
+      <w:r>
+        <w:t xml:space="preserve"> detection with 68 landmarks</w:t>
+      </w:r>
+      <w:r>
+        <w:t xml:space="preserve"> </w:t>
+      </w:r>
+      <w:r>
+        <w:rPr>
+          <w:rFonts w:hint="eastAsia"/>
+        </w:rPr>
+        <w:t>crop</w:t>
+      </w:r>
+      <w:r>
+        <w:t xml:space="preserve"> </w:t>
+      </w:r>
+      <w:r>
+        <w:rPr>
+          <w:rFonts w:hint="eastAsia"/>
+        </w:rPr>
+        <w:t>out</w:t>
+      </w:r>
+      <w:r>
+        <w:t xml:space="preserve"> </w:t>
+      </w:r>
+      <w:r>
+        <w:rPr>
+          <w:rFonts w:hint="eastAsia"/>
+        </w:rPr>
+        <w:t>the</w:t>
+      </w:r>
+      <w:r>
+        <w:t xml:space="preserve"> faces, and resize them as 256x256</w:t>
+      </w:r>
+      <w:r>
+        <w:t xml:space="preserve">. </w:t>
+      </w:r>
+      <w:r>
+        <w:t xml:space="preserve">For the </w:t>
+      </w:r>
+      <w:r>
         <w:lastRenderedPageBreak/>
-        <w:t>Quantitative and qualitative evaluations on two challenging in-the-wild datasets demonstrate that the proposed model performs favorably against state-of-the-art methods.</w:t>
-      </w:r>
-    </w:p>
-    <w:p>
-      <w:r>
-        <w:rPr>
-          <w:rFonts w:hint="eastAsia"/>
-        </w:rPr>
-        <w:t>Q</w:t>
-      </w:r>
-      <w:r>
-        <w:t>uantitative comparisons against several prior methods demonstrate the superiority of our approach.</w:t>
-      </w:r>
-    </w:p>
-    <w:p>
-      <w:r>
-        <w:rPr>
-          <w:rFonts w:hint="eastAsia"/>
-        </w:rPr>
-        <w:t>T</w:t>
-      </w:r>
-      <w:r>
-        <w:t>he facial image generation process over different iterations.</w:t>
-      </w:r>
-      <w:r>
-        <w:t xml:space="preserve"> ( 1</w:t>
-      </w:r>
-      <w:r>
-        <w:t>,</w:t>
-      </w:r>
-      <w:r>
-        <w:t>000, 6</w:t>
-      </w:r>
-      <w:r>
-        <w:t>,</w:t>
-      </w:r>
-      <w:r>
-        <w:t>000, 20</w:t>
-      </w:r>
-      <w:r>
-        <w:t>,</w:t>
-      </w:r>
-      <w:r>
-        <w:t>000, 40</w:t>
-      </w:r>
-      <w:r>
-        <w:t>,</w:t>
-      </w:r>
-      <w:r>
-        <w:t>000, 80</w:t>
-      </w:r>
-      <w:r>
-        <w:t>,</w:t>
-      </w:r>
-      <w:r>
-        <w:t>000 iterations)</w:t>
-      </w:r>
-    </w:p>
-    <w:p/>
-    <w:p>
-      <w:r>
-        <w:rPr>
-          <w:rFonts w:hint="eastAsia"/>
-        </w:rPr>
-        <w:t>W</w:t>
-      </w:r>
-      <w:r>
-        <w:t>e randomly select a facial image from the test set. The generated facial images with different expressions (each column) and poses (each row) are shown.</w:t>
-      </w:r>
-    </w:p>
-    <w:p/>
-    <w:p>
-      <w:r>
-        <w:t>Lacking fine details and tending to be blurry.</w:t>
-      </w:r>
-    </w:p>
-    <w:p/>
-    <w:p>
-      <w:r>
-        <w:t>We show that the synthesized face images have high perceptual quality, which can be used to improve the performance of an expression classifier.</w:t>
-      </w:r>
-    </w:p>
-    <w:p/>
-    <w:p>
-      <w:r>
-        <w:t>This validates</w:t>
-      </w:r>
-      <w:r>
-        <w:t xml:space="preserve"> the synthetic face images have high perceptual quality.</w:t>
-      </w:r>
-    </w:p>
-    <w:p>
-      <w:r>
-        <w:rPr>
-          <w:rFonts w:hint="eastAsia"/>
-        </w:rPr>
-        <w:t>C</w:t>
-      </w:r>
-      <w:r>
-        <w:t>omparison of expression recognition accuracy with different numbers of synthesized images.</w:t>
-      </w:r>
-    </w:p>
-    <w:p>
-      <w:r>
-        <w:rPr>
-          <w:rFonts w:hint="eastAsia"/>
-        </w:rPr>
-        <w:t>0</w:t>
-      </w:r>
-      <w:r>
-        <w:t>, 3K, 6K, 30K, 60K</w:t>
-      </w:r>
-      <w:r>
-        <w:tab/>
-      </w:r>
-    </w:p>
-    <w:p/>
-    <w:p>
-      <w:r>
-        <w:rPr>
-          <w:rFonts w:hint="eastAsia"/>
-        </w:rPr>
-        <w:t>Q</w:t>
-      </w:r>
-      <w:r>
-        <w:t>uantitative evaluation: (StarGAN 5.5) compute the classification error of a facial expression classifier on the synthesized images.</w:t>
-      </w:r>
-      <w:r>
-        <w:t xml:space="preserve"> We trained a facial expression classifier on the </w:t>
-      </w:r>
-      <w:proofErr w:type="spellStart"/>
-      <w:r>
-        <w:t>RaFD</w:t>
-      </w:r>
-      <w:proofErr w:type="spellEnd"/>
-      <w:r>
-        <w:t xml:space="preserve"> dataset (90%/10% splitting for training and test sets) using a </w:t>
-      </w:r>
-      <w:r>
-        <w:rPr>
-          <w:rFonts w:hint="eastAsia"/>
-        </w:rPr>
-        <w:t>ResNet-</w:t>
-      </w:r>
-      <w:r>
-        <w:t xml:space="preserve">18 </w:t>
-      </w:r>
-      <w:r>
-        <w:rPr>
-          <w:rFonts w:hint="eastAsia"/>
-        </w:rPr>
-        <w:t>architecture,</w:t>
-      </w:r>
-      <w:r>
-        <w:t xml:space="preserve"> resulting in a near-perfect accuracy of 99.55%. We then trained each of image translation models using the same training set and </w:t>
-      </w:r>
-      <w:r>
-        <w:t>performed image translation on the same, unseen test set. Finally, we classified the expression of these translated images using the above-mentioned classifier.</w:t>
-      </w:r>
-    </w:p>
-    <w:p/>
-    <w:p>
-      <w:r>
-        <w:t>D</w:t>
-      </w:r>
-      <w:r>
-        <w:rPr>
-          <w:rFonts w:hint="eastAsia"/>
-        </w:rPr>
-        <w:t>iscuss</w:t>
-      </w:r>
-      <w:r>
-        <w:t xml:space="preserve"> </w:t>
-      </w:r>
-      <w:r>
-        <w:rPr>
-          <w:rFonts w:hint="eastAsia"/>
-        </w:rPr>
-        <w:t>the</w:t>
-      </w:r>
-      <w:r>
-        <w:t xml:space="preserve"> </w:t>
-      </w:r>
-      <w:r>
-        <w:rPr>
-          <w:rFonts w:hint="eastAsia"/>
-        </w:rPr>
-        <w:t>model</w:t>
-      </w:r>
-      <w:r>
-        <w:t xml:space="preserve">’s </w:t>
-      </w:r>
-      <w:r>
-        <w:t>limitations and failure cases.</w:t>
-      </w:r>
-    </w:p>
-    <w:p/>
-    <w:p>
-      <w:r>
-        <w:t>The evaluation protocol includes frontal-frontal (FF) and frontal-profile (FP) face verification</w:t>
-      </w:r>
-      <w:r>
-        <w:t>, each having 10 folders with 350 same-person pairs and</w:t>
-      </w:r>
-      <w:r>
-        <w:t xml:space="preserve"> 350 different-person pairs.</w:t>
-      </w:r>
-    </w:p>
-    <w:p>
-      <w:pPr>
-        <w:rPr>
-          <w:rFonts w:hint="eastAsia"/>
-        </w:rPr>
-      </w:pPr>
-    </w:p>
-    <w:p>
-      <w:r>
-        <w:rPr>
-          <w:rFonts w:hint="eastAsia"/>
-          <w:b/>
-        </w:rPr>
-        <w:t>预处理：</w:t>
-      </w:r>
-      <w:r>
-        <w:rPr>
-          <w:rFonts w:hint="eastAsia"/>
-        </w:rPr>
-        <w:t>根据不同头部偏转角度对数据集2进行分类（水平偏角，竖直倾角，度数</w:t>
-      </w:r>
-      <w:r>
-        <w:rPr>
-          <w:rFonts w:hint="eastAsia"/>
-        </w:rPr>
-        <w:t>正负</w:t>
-      </w:r>
-      <w:r>
-        <w:t>5</w:t>
-      </w:r>
-      <w:r>
-        <w:rPr>
-          <w:rFonts w:hint="eastAsia"/>
-        </w:rPr>
-        <w:t>,</w:t>
-      </w:r>
-      <w:r>
-        <w:t xml:space="preserve"> </w:t>
-      </w:r>
-      <w:r>
-        <w:t>15</w:t>
-      </w:r>
-      <w:r>
-        <w:rPr>
-          <w:rFonts w:hint="eastAsia"/>
-        </w:rPr>
-        <w:t>,</w:t>
-      </w:r>
-      <w:r>
-        <w:t xml:space="preserve"> </w:t>
-      </w:r>
-      <w:r>
-        <w:t>25</w:t>
-      </w:r>
-      <w:r>
-        <w:rPr>
-          <w:rFonts w:hint="eastAsia"/>
-        </w:rPr>
-        <w:t>,</w:t>
-      </w:r>
-      <w:r>
-        <w:t xml:space="preserve"> </w:t>
-      </w:r>
-      <w:r>
-        <w:t>35</w:t>
-      </w:r>
-      <w:r>
-        <w:rPr>
-          <w:rFonts w:hint="eastAsia"/>
-        </w:rPr>
-        <w:t>）</w:t>
-      </w:r>
-    </w:p>
-    <w:p>
-      <w:r>
-        <w:rPr>
-          <w:rFonts w:hint="eastAsia"/>
-        </w:rPr>
-        <w:t>Lib</w:t>
-      </w:r>
-      <w:r>
-        <w:t xml:space="preserve"> </w:t>
-      </w:r>
-      <w:r>
-        <w:rPr>
-          <w:rFonts w:hint="eastAsia"/>
-        </w:rPr>
-        <w:t>face</w:t>
-      </w:r>
-      <w:r>
-        <w:t xml:space="preserve"> detection with 68 landmarks</w:t>
-      </w:r>
-      <w:r>
-        <w:t xml:space="preserve"> </w:t>
-      </w:r>
-      <w:r>
-        <w:rPr>
-          <w:rFonts w:hint="eastAsia"/>
-        </w:rPr>
-        <w:t>crop</w:t>
-      </w:r>
-      <w:r>
-        <w:t xml:space="preserve"> </w:t>
-      </w:r>
-      <w:r>
-        <w:rPr>
-          <w:rFonts w:hint="eastAsia"/>
-        </w:rPr>
-        <w:t>out</w:t>
-      </w:r>
-      <w:r>
-        <w:t xml:space="preserve"> </w:t>
-      </w:r>
-      <w:r>
-        <w:rPr>
-          <w:rFonts w:hint="eastAsia"/>
-        </w:rPr>
-        <w:t>the</w:t>
-      </w:r>
-      <w:r>
-        <w:t xml:space="preserve"> faces, and resize them as 256x256</w:t>
-      </w:r>
-      <w:r>
-        <w:t xml:space="preserve">. </w:t>
-      </w:r>
-      <w:r>
-        <w:t xml:space="preserve">For the </w:t>
-      </w:r>
-      <w:r>
         <w:t xml:space="preserve">failed images, we manually crop the faces from them. </w:t>
       </w:r>
     </w:p>
@@ -1592,9 +1572,6 @@
         <w:tabs>
           <w:tab w:val="left" w:pos="4731"/>
         </w:tabs>
-        <w:rPr>
-          <w:rFonts w:hint="eastAsia"/>
-        </w:rPr>
       </w:pPr>
       <w:r>
         <w:rPr>
@@ -1868,7 +1845,11 @@
         <w:t>In the case of generation</w:t>
       </w:r>
       <w:r>
-        <w:t xml:space="preserve">, it can used to penalize the generator loss, which is helpful for improving the performance of the original generator </w:t>
+        <w:t xml:space="preserve">, it can used to penalize the generator loss, which is helpful for improving the performance of the </w:t>
+      </w:r>
+      <w:r>
+        <w:lastRenderedPageBreak/>
+        <w:t xml:space="preserve">original generator </w:t>
       </w:r>
       <w:r>
         <w:rPr>
@@ -2434,9 +2415,6 @@
         <w:tabs>
           <w:tab w:val="left" w:pos="4731"/>
         </w:tabs>
-        <w:rPr>
-          <w:rFonts w:hint="eastAsia"/>
-        </w:rPr>
       </w:pPr>
     </w:p>
     <w:p>
@@ -2470,9 +2448,6 @@
         <w:tabs>
           <w:tab w:val="left" w:pos="4731"/>
         </w:tabs>
-        <w:rPr>
-          <w:rFonts w:hint="eastAsia"/>
-        </w:rPr>
       </w:pPr>
       <w:r>
         <w:rPr>
@@ -2522,9 +2497,6 @@
         <w:tabs>
           <w:tab w:val="left" w:pos="4731"/>
         </w:tabs>
-        <w:rPr>
-          <w:rFonts w:hint="eastAsia"/>
-        </w:rPr>
       </w:pPr>
     </w:p>
     <w:p>
@@ -2664,7 +2636,6 @@
         <w:rPr>
           <w:rFonts w:hint="eastAsia"/>
         </w:rPr>
-        <w:lastRenderedPageBreak/>
         <w:t>Normaliz</w:t>
       </w:r>
       <w:r>
@@ -2786,9 +2757,6 @@
         <w:tabs>
           <w:tab w:val="left" w:pos="4731"/>
         </w:tabs>
-        <w:rPr>
-          <w:rFonts w:hint="eastAsia"/>
-        </w:rPr>
       </w:pPr>
       <w:r>
         <w:t xml:space="preserve">At the beginning of training, the reconstruction loss harms the overall process since the generation is far from </w:t>
@@ -2822,9 +2790,6 @@
         <w:tabs>
           <w:tab w:val="left" w:pos="4731"/>
         </w:tabs>
-        <w:rPr>
-          <w:rFonts w:hint="eastAsia"/>
-        </w:rPr>
       </w:pPr>
     </w:p>
     <w:p>
@@ -2832,123 +2797,60 @@
         <w:tabs>
           <w:tab w:val="left" w:pos="4731"/>
         </w:tabs>
-      </w:pPr>
-      <w:r>
-        <w:rPr>
-          <w:rFonts w:hint="eastAsia"/>
-          <w:b/>
-        </w:rPr>
-        <w:t>Similar</w:t>
-      </w:r>
-      <w:r>
-        <w:rPr>
-          <w:rFonts w:hint="eastAsia"/>
-          <w:b/>
-        </w:rPr>
-        <w:t>it</w:t>
-      </w:r>
-      <w:r>
-        <w:rPr>
-          <w:rFonts w:hint="eastAsia"/>
-          <w:b/>
-        </w:rPr>
-        <w:t>y：</w:t>
-      </w:r>
-      <w:r>
-        <w:rPr>
-          <w:rFonts w:hint="eastAsia"/>
-        </w:rPr>
-        <w:t>与文献1的目的相似，但数据集不同，使用的模型不同</w:t>
-      </w:r>
-      <w:r>
-        <w:rPr>
-          <w:rFonts w:hint="eastAsia"/>
-        </w:rPr>
-        <w:t>，</w:t>
-      </w:r>
-      <w:r>
-        <w:rPr>
-          <w:rFonts w:hint="eastAsia"/>
-        </w:rPr>
-        <w:t>domain</w:t>
-      </w:r>
-      <w:r>
-        <w:t xml:space="preserve"> </w:t>
-      </w:r>
-      <w:r>
-        <w:rPr>
-          <w:rFonts w:hint="eastAsia"/>
-        </w:rPr>
-        <w:t>transfer</w:t>
-      </w:r>
-      <w:r>
-        <w:t xml:space="preserve"> </w:t>
-      </w:r>
-      <w:r>
-        <w:rPr>
-          <w:rFonts w:hint="eastAsia"/>
-        </w:rPr>
-        <w:t>inspired</w:t>
-      </w:r>
-      <w:r>
-        <w:t xml:space="preserve"> </w:t>
-      </w:r>
-      <w:r>
-        <w:rPr>
-          <w:rFonts w:hint="eastAsia"/>
-        </w:rPr>
-        <w:t>by</w:t>
-      </w:r>
-      <w:r>
-        <w:t xml:space="preserve"> </w:t>
-      </w:r>
-      <w:r>
-        <w:rPr>
-          <w:rFonts w:hint="eastAsia"/>
-        </w:rPr>
-        <w:t>文献6</w:t>
-      </w:r>
-      <w:r>
-        <w:rPr>
-          <w:rFonts w:hint="eastAsia"/>
-        </w:rPr>
-        <w:t>，</w:t>
-      </w:r>
-      <w:r>
-        <w:rPr>
-          <w:rFonts w:hint="eastAsia"/>
-        </w:rPr>
-        <w:t>unified</w:t>
-      </w:r>
-      <w:r>
-        <w:t xml:space="preserve"> </w:t>
-      </w:r>
-      <w:r>
-        <w:rPr>
-          <w:rFonts w:hint="eastAsia"/>
-        </w:rPr>
-        <w:t>multi-domain</w:t>
-      </w:r>
-      <w:r>
-        <w:t xml:space="preserve"> </w:t>
-      </w:r>
-      <w:r>
-        <w:rPr>
-          <w:rFonts w:hint="eastAsia"/>
-        </w:rPr>
-        <w:t>image-to-image</w:t>
-      </w:r>
-      <w:r>
-        <w:t xml:space="preserve"> </w:t>
-      </w:r>
-      <w:r>
-        <w:rPr>
-          <w:rFonts w:hint="eastAsia"/>
-        </w:rPr>
-        <w:t>translation</w:t>
-      </w:r>
-      <w:r>
-        <w:t xml:space="preserve"> (StarGAN) </w:t>
+        <w:rPr>
+          <w:rFonts w:hint="eastAsia"/>
+        </w:rPr>
+      </w:pPr>
+      <w:r>
+        <w:rPr>
+          <w:rFonts w:hint="eastAsia"/>
+        </w:rPr>
+        <w:t>对合成图像的pose，</w:t>
+      </w:r>
+      <w:r>
+        <w:rPr>
+          <w:rFonts w:hint="eastAsia"/>
+        </w:rPr>
+        <w:t>identity</w:t>
+      </w:r>
+      <w:r>
+        <w:t xml:space="preserve"> </w:t>
+      </w:r>
+      <w:r>
+        <w:rPr>
+          <w:rFonts w:hint="eastAsia"/>
+        </w:rPr>
+        <w:t>和expression进行评估</w:t>
+      </w:r>
+      <w:r>
+        <w:rPr>
+          <w:rFonts w:hint="eastAsia"/>
+        </w:rPr>
+        <w:t>，参考Load</w:t>
+      </w:r>
+      <w:r>
+        <w:t xml:space="preserve"> </w:t>
+      </w:r>
+      <w:r>
+        <w:rPr>
+          <w:rFonts w:hint="eastAsia"/>
+        </w:rPr>
+        <w:t>Balanced</w:t>
+      </w:r>
+      <w:r>
+        <w:t xml:space="preserve"> </w:t>
+      </w:r>
+      <w:r>
+        <w:rPr>
+          <w:rFonts w:hint="eastAsia"/>
+        </w:rPr>
+        <w:t>GANs</w:t>
+      </w:r>
+      <w:r>
+        <w:t xml:space="preserve"> for Multi-View Face Image Synthesis</w:t>
+      </w:r>
+      <w:r>
+        <w:t>.</w:t>
       </w:r>
     </w:p>
     <w:p>
@@ -2956,6 +2858,199 @@
         <w:tabs>
           <w:tab w:val="left" w:pos="4731"/>
         </w:tabs>
+      </w:pPr>
+    </w:p>
+    <w:p>
+      <w:pPr>
+        <w:tabs>
+          <w:tab w:val="left" w:pos="4731"/>
+        </w:tabs>
+      </w:pPr>
+      <w:r>
+        <w:rPr>
+          <w:rFonts w:hint="eastAsia"/>
+          <w:b/>
+        </w:rPr>
+        <w:t>Similar</w:t>
+      </w:r>
+      <w:r>
+        <w:rPr>
+          <w:rFonts w:hint="eastAsia"/>
+          <w:b/>
+        </w:rPr>
+        <w:t>it</w:t>
+      </w:r>
+      <w:r>
+        <w:rPr>
+          <w:rFonts w:hint="eastAsia"/>
+          <w:b/>
+        </w:rPr>
+        <w:t>y：</w:t>
+      </w:r>
+      <w:r>
+        <w:rPr>
+          <w:rFonts w:hint="eastAsia"/>
+        </w:rPr>
+        <w:t>与文献1的目的相似，但数据集不同，使用的模型不同</w:t>
+      </w:r>
+      <w:r>
+        <w:rPr>
+          <w:rFonts w:hint="eastAsia"/>
+        </w:rPr>
+        <w:t>，</w:t>
+      </w:r>
+      <w:r>
+        <w:rPr>
+          <w:rFonts w:hint="eastAsia"/>
+        </w:rPr>
+        <w:t>domain</w:t>
+      </w:r>
+      <w:r>
+        <w:t xml:space="preserve"> </w:t>
+      </w:r>
+      <w:r>
+        <w:rPr>
+          <w:rFonts w:hint="eastAsia"/>
+        </w:rPr>
+        <w:t>transfer</w:t>
+      </w:r>
+      <w:r>
+        <w:t xml:space="preserve"> </w:t>
+      </w:r>
+      <w:r>
+        <w:rPr>
+          <w:rFonts w:hint="eastAsia"/>
+        </w:rPr>
+        <w:t>inspired</w:t>
+      </w:r>
+      <w:r>
+        <w:t xml:space="preserve"> </w:t>
+      </w:r>
+      <w:r>
+        <w:rPr>
+          <w:rFonts w:hint="eastAsia"/>
+        </w:rPr>
+        <w:t>by</w:t>
+      </w:r>
+      <w:r>
+        <w:t xml:space="preserve"> </w:t>
+      </w:r>
+      <w:r>
+        <w:rPr>
+          <w:rFonts w:hint="eastAsia"/>
+        </w:rPr>
+        <w:t>文献6</w:t>
+      </w:r>
+      <w:r>
+        <w:rPr>
+          <w:rFonts w:hint="eastAsia"/>
+        </w:rPr>
+        <w:t>，</w:t>
+      </w:r>
+      <w:r>
+        <w:rPr>
+          <w:rFonts w:hint="eastAsia"/>
+        </w:rPr>
+        <w:t>unified</w:t>
+      </w:r>
+      <w:r>
+        <w:t xml:space="preserve"> </w:t>
+      </w:r>
+      <w:r>
+        <w:rPr>
+          <w:rFonts w:hint="eastAsia"/>
+        </w:rPr>
+        <w:t>multi-domain</w:t>
+      </w:r>
+      <w:r>
+        <w:t xml:space="preserve"> </w:t>
+      </w:r>
+      <w:r>
+        <w:rPr>
+          <w:rFonts w:hint="eastAsia"/>
+        </w:rPr>
+        <w:t>image-to-image</w:t>
+      </w:r>
+      <w:r>
+        <w:t xml:space="preserve"> </w:t>
+      </w:r>
+      <w:r>
+        <w:rPr>
+          <w:rFonts w:hint="eastAsia"/>
+        </w:rPr>
+        <w:t>translation</w:t>
+      </w:r>
+      <w:r>
+        <w:t xml:space="preserve"> (StarGAN) </w:t>
+      </w:r>
+    </w:p>
+    <w:p>
+      <w:pPr>
+        <w:tabs>
+          <w:tab w:val="left" w:pos="4731"/>
+        </w:tabs>
+      </w:pPr>
+    </w:p>
+    <w:p>
+      <w:pPr>
+        <w:tabs>
+          <w:tab w:val="left" w:pos="4731"/>
+        </w:tabs>
+      </w:pPr>
+      <w:r>
+        <w:rPr>
+          <w:rFonts w:hint="eastAsia"/>
+        </w:rPr>
+        <w:t>A</w:t>
+      </w:r>
+      <w:r>
+        <w:t xml:space="preserve"> </w:t>
+      </w:r>
+      <w:r>
+        <w:rPr>
+          <w:b/>
+        </w:rPr>
+        <w:t>domain</w:t>
+      </w:r>
+      <w:r>
+        <w:t xml:space="preserve"> refers to a group of images that share some latent semantic features in common, which are denoted as domain </w:t>
+      </w:r>
+      <w:r>
+        <w:rPr>
+          <w:b/>
+        </w:rPr>
+        <w:t>labels</w:t>
+      </w:r>
+      <w:r>
+        <w:t>. The values of different domain labels can be either binary, like male and female for gender, or categorial such as black, blond</w:t>
+      </w:r>
+      <w:r>
+        <w:t>e</w:t>
+      </w:r>
+      <w:r>
+        <w:t>, and brown for hair color.</w:t>
+      </w:r>
+      <w:r>
+        <w:t xml:space="preserve"> The </w:t>
+      </w:r>
+      <w:r>
+        <w:t>A</w:t>
+      </w:r>
+      <w:r>
+        <w:t xml:space="preserve">uxiliary </w:t>
+      </w:r>
+      <w:r>
+        <w:t>Classifiers GANs (ACGAN) where D is enhanced with an auxiliary classifier that learns to infer the most appropriate label for any real or fake sample. The label vector conveys semantic implications.</w:t>
+      </w:r>
+    </w:p>
+    <w:p>
+      <w:pPr>
+        <w:tabs>
+          <w:tab w:val="left" w:pos="4731"/>
+        </w:tabs>
+        <w:rPr>
+          <w:rFonts w:hint="eastAsia"/>
+        </w:rPr>
       </w:pPr>
     </w:p>
     <w:p>
@@ -3040,16 +3135,28 @@
           <w:numId w:val="5"/>
         </w:numPr>
         <w:ind w:firstLineChars="0"/>
+        <w:rPr>
+          <w:b/>
+        </w:rPr>
       </w:pPr>
       <w:bookmarkStart w:id="2" w:name="OLE_LINK2"/>
       <w:r>
+        <w:rPr>
+          <w:b/>
+        </w:rPr>
         <w:t>Joint Pose and Expression Modeling for Facial Expression Recognition</w:t>
       </w:r>
       <w:bookmarkEnd w:id="2"/>
       <w:r>
+        <w:rPr>
+          <w:b/>
+        </w:rPr>
         <w:t>, CVPR 2018</w:t>
       </w:r>
       <w:r>
+        <w:rPr>
+          <w:b/>
+        </w:rPr>
         <w:t xml:space="preserve"> </w:t>
       </w:r>
     </w:p>
@@ -3104,6 +3211,7 @@
         <w:t xml:space="preserve"> </w:t>
       </w:r>
       <w:r>
+        <w:lastRenderedPageBreak/>
         <w:t>(FER</w:t>
       </w:r>
       <w:r>
@@ -3499,12 +3607,8 @@
       <w:pPr>
         <w:pStyle w:val="ListParagraph"/>
         <w:ind w:left="360" w:firstLineChars="0" w:firstLine="0"/>
-        <w:rPr>
-          <w:rFonts w:hint="eastAsia"/>
-        </w:rPr>
-      </w:pPr>
-      <w:r>
-        <w:lastRenderedPageBreak/>
+      </w:pPr>
+      <w:r>
         <w:t>3</w:t>
       </w:r>
       <w:r>
@@ -3557,9 +3661,6 @@
     <w:p>
       <w:pPr>
         <w:ind w:left="360"/>
-        <w:rPr>
-          <w:rFonts w:hint="eastAsia"/>
-        </w:rPr>
       </w:pPr>
       <w:r>
         <w:t>C</w:t>
@@ -3606,9 +3707,6 @@
       <w:pPr>
         <w:pStyle w:val="ListParagraph"/>
         <w:ind w:left="360" w:firstLineChars="0" w:firstLine="0"/>
-        <w:rPr>
-          <w:rFonts w:hint="eastAsia"/>
-        </w:rPr>
       </w:pPr>
       <w:r>
         <w:rPr>
@@ -3698,9 +3796,6 @@
       <w:pPr>
         <w:pStyle w:val="ListParagraph"/>
         <w:ind w:left="360" w:firstLineChars="0" w:firstLine="0"/>
-        <w:rPr>
-          <w:rFonts w:hint="eastAsia"/>
-        </w:rPr>
       </w:pPr>
       <w:r>
         <w:t>Instead of avoiding and overcoming the head pose impacts, we do in the opposite approach to detect the head pose and do the expression recognition under pose awareness.</w:t>
@@ -3864,9 +3959,6 @@
     <w:p>
       <w:pPr>
         <w:ind w:left="360"/>
-        <w:rPr>
-          <w:rFonts w:hint="eastAsia"/>
-        </w:rPr>
       </w:pPr>
       <w:r>
         <w:rPr>
@@ -3881,7 +3973,14 @@
         <w:rPr>
           <w:rFonts w:hint="eastAsia"/>
         </w:rPr>
-        <w:t>这个loss限制的是属性转换前后的图片中，人脸的身份不会丢失。对于人脸的身份信息属于高层的语义信息，文章认为并不能从图片的像素角度来定义，因而选择了卷积层的feature</w:t>
+        <w:t>这个loss限制的是属性转换前后的图片中，人脸的身份不会丢失。对于人脸的身份信息属于高层的语义信息，文章认为并不能从图片的像素角度来定义，因而选</w:t>
+      </w:r>
+      <w:r>
+        <w:rPr>
+          <w:rFonts w:hint="eastAsia"/>
+        </w:rPr>
+        <w:lastRenderedPageBreak/>
+        <w:t>择了卷积层的feature</w:t>
       </w:r>
       <w:r>
         <w:t xml:space="preserve"> </w:t>
@@ -3979,9 +4078,6 @@
       <w:pPr>
         <w:pStyle w:val="ListParagraph"/>
         <w:ind w:left="360" w:firstLineChars="0" w:firstLine="0"/>
-        <w:rPr>
-          <w:rFonts w:hint="eastAsia"/>
-        </w:rPr>
       </w:pPr>
       <w:r>
         <w:rPr>
@@ -4091,9 +4187,6 @@
       <w:pPr>
         <w:pStyle w:val="ListParagraph"/>
         <w:ind w:left="360" w:firstLineChars="0" w:firstLine="0"/>
-        <w:rPr>
-          <w:rFonts w:hint="eastAsia"/>
-        </w:rPr>
       </w:pPr>
       <w:r>
         <w:rPr>
@@ -4150,9 +4243,14 @@
           <w:rFonts w:hint="eastAsia"/>
         </w:rPr>
       </w:pPr>
-      <w:r>
-        <w:t>https://github.com/AlfredXiangWu/LightCNN</w:t>
-      </w:r>
+      <w:hyperlink r:id="rId8" w:history="1">
+        <w:r>
+          <w:rPr>
+            <w:rStyle w:val="Hyperlink"/>
+          </w:rPr>
+          <w:t>https://github.com/AlfredXiangWu/LightCNN</w:t>
+        </w:r>
+      </w:hyperlink>
     </w:p>
     <w:p>
       <w:pPr>
@@ -4162,6 +4260,2084 @@
           <w:numId w:val="5"/>
         </w:numPr>
         <w:ind w:firstLineChars="0"/>
+      </w:pPr>
+      <w:r>
+        <w:t>Adversarial Training in Affective Computing and Sentiment Analysis: Recent Advances and Perspectives, arXiv:1809.08927</w:t>
+      </w:r>
+    </w:p>
+    <w:p>
+      <w:pPr>
+        <w:pStyle w:val="ListParagraph"/>
+        <w:ind w:left="360" w:firstLineChars="0" w:firstLine="0"/>
+        <w:rPr>
+          <w:rFonts w:hint="eastAsia"/>
+        </w:rPr>
+      </w:pPr>
+      <w:r>
+        <w:rPr>
+          <w:rFonts w:hint="eastAsia"/>
+        </w:rPr>
+        <w:t>背景意义可参考</w:t>
+      </w:r>
+      <w:r>
+        <w:rPr>
+          <w:rFonts w:hint="eastAsia"/>
+        </w:rPr>
+        <w:t>，学位论文</w:t>
+      </w:r>
+      <w:r>
+        <w:rPr>
+          <w:rFonts w:hint="eastAsia"/>
+        </w:rPr>
+        <w:t>时用</w:t>
+      </w:r>
+      <w:r>
+        <w:rPr>
+          <w:rFonts w:hint="eastAsia"/>
+        </w:rPr>
+        <w:t>dissertation</w:t>
+      </w:r>
+      <w:r>
+        <w:rPr>
+          <w:rFonts w:hint="eastAsia"/>
+        </w:rPr>
+        <w:t>，</w:t>
+      </w:r>
+      <w:r>
+        <w:t>adversarial training</w:t>
+      </w:r>
+      <w:r>
+        <w:rPr>
+          <w:rFonts w:hint="eastAsia"/>
+        </w:rPr>
+        <w:t>的发展脉络和局限，作用效果，</w:t>
+      </w:r>
+      <w:r>
+        <w:t xml:space="preserve">affective computing and sentiment analysis </w:t>
+      </w:r>
+      <w:r>
+        <w:rPr>
+          <w:rFonts w:hint="eastAsia"/>
+        </w:rPr>
+        <w:t>—&gt;</w:t>
+      </w:r>
+      <w:r>
+        <w:t xml:space="preserve"> facial expression synthesis and recognition </w:t>
+      </w:r>
+      <w:r>
+        <w:rPr>
+          <w:rFonts w:hint="eastAsia"/>
+        </w:rPr>
+        <w:t>——</w:t>
+      </w:r>
+      <w:r>
+        <w:t xml:space="preserve">&gt; multi-domain image-to-image translation </w:t>
+      </w:r>
+      <w:r>
+        <w:rPr>
+          <w:rFonts w:hint="eastAsia"/>
+        </w:rPr>
+        <w:t>——</w:t>
+      </w:r>
+      <w:r>
+        <w:t xml:space="preserve">&gt; </w:t>
+      </w:r>
+      <w:r>
+        <w:t>Task-oriented GAN designed for a given task serving their own specific interests</w:t>
+      </w:r>
+      <w:r>
+        <w:t xml:space="preserve"> </w:t>
+      </w:r>
+      <w:r>
+        <w:rPr>
+          <w:rFonts w:hint="eastAsia"/>
+        </w:rPr>
+        <w:t>——</w:t>
+      </w:r>
+      <w:r>
+        <w:t xml:space="preserve">&gt; expression, pose and intensity these three </w:t>
+      </w:r>
+      <w:r>
+        <w:t xml:space="preserve">nonlinearly coupled </w:t>
+      </w:r>
+      <w:r>
+        <w:t>factors</w:t>
+      </w:r>
+      <w:r>
+        <w:t>.</w:t>
+      </w:r>
+    </w:p>
+    <w:p>
+      <w:pPr>
+        <w:pStyle w:val="ListParagraph"/>
+        <w:numPr>
+          <w:ilvl w:val="0"/>
+          <w:numId w:val="5"/>
+        </w:numPr>
+        <w:ind w:firstLineChars="0"/>
+      </w:pPr>
+      <w:proofErr w:type="spellStart"/>
+      <w:r>
+        <w:rPr>
+          <w:rFonts w:hint="eastAsia"/>
+        </w:rPr>
+        <w:t>D</w:t>
+      </w:r>
+      <w:r>
+        <w:t>yadGAN</w:t>
+      </w:r>
+      <w:proofErr w:type="spellEnd"/>
+      <w:r>
+        <w:t>: Generating Facial Expressions in Dyadic Interactions, CVPRW 2017</w:t>
+      </w:r>
+    </w:p>
+    <w:p>
+      <w:pPr>
+        <w:pStyle w:val="ListParagraph"/>
+        <w:ind w:left="360" w:firstLineChars="0" w:firstLine="0"/>
+        <w:rPr>
+          <w:rFonts w:hint="eastAsia"/>
+        </w:rPr>
+      </w:pPr>
+      <w:r>
+        <w:t>E</w:t>
+      </w:r>
+      <w:r>
+        <w:rPr>
+          <w:rFonts w:hint="eastAsia"/>
+        </w:rPr>
+        <w:t>xpression</w:t>
+      </w:r>
+      <w:r>
+        <w:t xml:space="preserve"> </w:t>
+      </w:r>
+      <w:r>
+        <w:rPr>
+          <w:rFonts w:hint="eastAsia"/>
+        </w:rPr>
+        <w:t>feature</w:t>
+      </w:r>
+      <w:r>
+        <w:t xml:space="preserve"> </w:t>
+      </w:r>
+      <w:r>
+        <w:rPr>
+          <w:rFonts w:hint="eastAsia"/>
+        </w:rPr>
+        <w:t>vector即one-hot</w:t>
+      </w:r>
+      <w:r>
+        <w:t xml:space="preserve"> </w:t>
+      </w:r>
+      <w:r>
+        <w:rPr>
+          <w:rFonts w:hint="eastAsia"/>
+        </w:rPr>
+        <w:t>expression</w:t>
+      </w:r>
+      <w:r>
+        <w:t xml:space="preserve"> </w:t>
+      </w:r>
+      <w:r>
+        <w:rPr>
+          <w:rFonts w:hint="eastAsia"/>
+        </w:rPr>
+        <w:t xml:space="preserve">label，再加上 </w:t>
+      </w:r>
+      <w:r>
+        <w:t>100</w:t>
+      </w:r>
+      <w:r>
+        <w:rPr>
+          <w:rFonts w:hint="eastAsia"/>
+        </w:rPr>
+        <w:t>-dim</w:t>
+      </w:r>
+      <w:r>
+        <w:t xml:space="preserve"> </w:t>
+      </w:r>
+      <w:r>
+        <w:rPr>
+          <w:rFonts w:hint="eastAsia"/>
+        </w:rPr>
+        <w:t>noise</w:t>
+      </w:r>
+      <w:r>
+        <w:t xml:space="preserve"> </w:t>
+      </w:r>
+      <w:r>
+        <w:rPr>
+          <w:rFonts w:hint="eastAsia"/>
+        </w:rPr>
+        <w:t>label，可以生成sketch，监督学习，和目标人脸的landmarks比较</w:t>
+      </w:r>
+    </w:p>
+    <w:p>
+      <w:pPr>
+        <w:pStyle w:val="ListParagraph"/>
+        <w:numPr>
+          <w:ilvl w:val="0"/>
+          <w:numId w:val="5"/>
+        </w:numPr>
+        <w:ind w:firstLineChars="0"/>
+      </w:pPr>
+      <w:r>
+        <w:rPr>
+          <w:rFonts w:hint="eastAsia"/>
+        </w:rPr>
+        <w:t>Emotional</w:t>
+      </w:r>
+      <w:r>
+        <w:t xml:space="preserve"> </w:t>
+      </w:r>
+      <w:r>
+        <w:rPr>
+          <w:rFonts w:hint="eastAsia"/>
+        </w:rPr>
+        <w:t>Classification</w:t>
+      </w:r>
+      <w:r>
+        <w:t xml:space="preserve"> </w:t>
+      </w:r>
+      <w:r>
+        <w:rPr>
+          <w:rFonts w:hint="eastAsia"/>
+        </w:rPr>
+        <w:t>with</w:t>
+      </w:r>
+      <w:r>
+        <w:t xml:space="preserve"> Data Augmentation Using Generative Adversarial Networks,</w:t>
+      </w:r>
+    </w:p>
+    <w:p>
+      <w:pPr>
+        <w:pStyle w:val="ListParagraph"/>
+        <w:ind w:left="360" w:firstLineChars="0" w:firstLine="0"/>
+      </w:pPr>
+      <w:r>
+        <w:t>Pacific-Asia Conference on Knowledge Discovery and Data Mining (PAKDD) 2018</w:t>
+      </w:r>
+    </w:p>
+    <w:p>
+      <w:pPr>
+        <w:pStyle w:val="ListParagraph"/>
+        <w:ind w:left="360" w:firstLineChars="0" w:firstLine="0"/>
+        <w:rPr>
+          <w:rFonts w:hint="eastAsia"/>
+        </w:rPr>
+      </w:pPr>
+      <w:r>
+        <w:rPr>
+          <w:rFonts w:hint="eastAsia"/>
+        </w:rPr>
+        <w:t>L</w:t>
+      </w:r>
+      <w:r>
+        <w:t>earning with imbalanced emotion datasets</w:t>
+      </w:r>
+      <w:r>
+        <w:t>, data augmentation</w:t>
+      </w:r>
+      <w:r>
+        <w:t xml:space="preserve"> can be grouped into two main types: (a) geometric transformation which is relatively generic and computationally cheap; (b) task-specific or guided-augmentation methods which are able to generate synthetic samples given specific labels.</w:t>
+      </w:r>
+    </w:p>
+    <w:p>
+      <w:pPr>
+        <w:pStyle w:val="ListParagraph"/>
+        <w:numPr>
+          <w:ilvl w:val="0"/>
+          <w:numId w:val="5"/>
+        </w:numPr>
+        <w:ind w:firstLineChars="0"/>
+      </w:pPr>
+      <w:r>
+        <w:rPr>
+          <w:rFonts w:hint="eastAsia"/>
+        </w:rPr>
+        <w:t>G</w:t>
+      </w:r>
+      <w:r>
+        <w:t xml:space="preserve">eometry-contrastive generative adversarial network for facial expression </w:t>
+      </w:r>
+      <w:r>
+        <w:t>transfer</w:t>
+      </w:r>
+      <w:r>
+        <w:t>, arXiv: 2018</w:t>
+      </w:r>
+      <w:r>
+        <w:t>, NIPS 2017 rejected</w:t>
+      </w:r>
+      <w:r>
+        <w:rPr>
+          <w:rFonts w:hint="eastAsia"/>
+        </w:rPr>
+        <w:t>，附有review和rebuttal</w:t>
+      </w:r>
+    </w:p>
+    <w:p>
+      <w:pPr>
+        <w:pStyle w:val="ListParagraph"/>
+        <w:ind w:left="360" w:firstLineChars="0" w:firstLine="0"/>
+        <w:rPr>
+          <w:rFonts w:hint="eastAsia"/>
+        </w:rPr>
+      </w:pPr>
+      <w:r>
+        <w:t xml:space="preserve">Contrastive </w:t>
+      </w:r>
+      <w:r>
+        <w:rPr>
+          <w:rFonts w:hint="eastAsia"/>
+        </w:rPr>
+        <w:t>learning，将6</w:t>
+      </w:r>
+      <w:r>
+        <w:t>8</w:t>
+      </w:r>
+      <w:r>
+        <w:rPr>
+          <w:rFonts w:hint="eastAsia"/>
+        </w:rPr>
+        <w:t>点映射到latent</w:t>
+      </w:r>
+      <w:r>
+        <w:t xml:space="preserve"> </w:t>
+      </w:r>
+      <w:r>
+        <w:rPr>
+          <w:rFonts w:hint="eastAsia"/>
+        </w:rPr>
+        <w:t>space保留表情信息，在和identity</w:t>
+      </w:r>
+      <w:r>
+        <w:t xml:space="preserve"> </w:t>
+      </w:r>
+      <w:r>
+        <w:rPr>
+          <w:rFonts w:hint="eastAsia"/>
+        </w:rPr>
+        <w:t>space拼接生成同一人物的特定表情</w:t>
+      </w:r>
+      <w:r>
+        <w:rPr>
+          <w:rFonts w:hint="eastAsia"/>
+        </w:rPr>
+        <w:t>，two-stage</w:t>
+      </w:r>
+      <w:r>
+        <w:t xml:space="preserve"> </w:t>
+      </w:r>
+      <w:r>
+        <w:rPr>
+          <w:rFonts w:hint="eastAsia"/>
+        </w:rPr>
+        <w:t>training，f</w:t>
+      </w:r>
+      <w:r>
+        <w:t xml:space="preserve">acial geometry embedding network E, image </w:t>
+      </w:r>
+      <w:r>
+        <w:t xml:space="preserve">generation </w:t>
+      </w:r>
+      <w:r>
+        <w:t>G/D</w:t>
+      </w:r>
+    </w:p>
+    <w:p>
+      <w:pPr>
+        <w:pStyle w:val="ListParagraph"/>
+        <w:numPr>
+          <w:ilvl w:val="0"/>
+          <w:numId w:val="5"/>
+        </w:numPr>
+        <w:ind w:firstLineChars="0"/>
+      </w:pPr>
+      <w:r>
+        <w:rPr>
+          <w:rFonts w:hint="eastAsia"/>
+        </w:rPr>
+        <w:t>P</w:t>
+      </w:r>
+      <w:r>
+        <w:t>ose Guided Person Image Generation</w:t>
+      </w:r>
+      <w:r>
+        <w:t>, NIPS 2017</w:t>
+      </w:r>
+    </w:p>
+    <w:p>
+      <w:pPr>
+        <w:pStyle w:val="ListParagraph"/>
+        <w:ind w:left="360" w:firstLineChars="0" w:firstLine="0"/>
+        <w:rPr>
+          <w:rFonts w:hint="eastAsia"/>
+        </w:rPr>
+      </w:pPr>
+      <w:r>
+        <w:rPr>
+          <w:rFonts w:hint="eastAsia"/>
+        </w:rPr>
+        <w:t>监督学习，</w:t>
+      </w:r>
+      <w:r>
+        <w:rPr>
+          <w:rFonts w:hint="eastAsia"/>
+        </w:rPr>
+        <w:t>t</w:t>
+      </w:r>
+      <w:r>
+        <w:t>wo stage</w:t>
+      </w:r>
+      <w:r>
+        <w:rPr>
+          <w:rFonts w:hint="eastAsia"/>
+        </w:rPr>
+        <w:t>，</w:t>
+      </w:r>
+      <w:r>
+        <w:rPr>
+          <w:rFonts w:hint="eastAsia"/>
+        </w:rPr>
+        <w:t>先生成coarse</w:t>
+      </w:r>
+      <w:r>
+        <w:t xml:space="preserve"> </w:t>
+      </w:r>
+      <w:r>
+        <w:rPr>
+          <w:rFonts w:hint="eastAsia"/>
+        </w:rPr>
+        <w:t>image，然后在细化sharper图像 The</w:t>
+      </w:r>
+      <w:r>
+        <w:t xml:space="preserve"> use of difference maps speeds up the convergence of model training since the model focuses on learning the missing appearance details instead of synthesizing the target image from scratch.</w:t>
+      </w:r>
+      <w:r>
+        <w:t xml:space="preserve"> In particular, the training already starts from a reasonable result.</w:t>
+      </w:r>
+    </w:p>
+    <w:p>
+      <w:pPr>
+        <w:pStyle w:val="ListParagraph"/>
+        <w:numPr>
+          <w:ilvl w:val="0"/>
+          <w:numId w:val="5"/>
+        </w:numPr>
+        <w:ind w:firstLineChars="0"/>
+      </w:pPr>
+      <w:proofErr w:type="spellStart"/>
+      <w:r>
+        <w:t>SingleGAN</w:t>
+      </w:r>
+      <w:proofErr w:type="spellEnd"/>
+      <w:r>
+        <w:t xml:space="preserve">: </w:t>
+      </w:r>
+      <w:r>
+        <w:rPr>
+          <w:rFonts w:hint="eastAsia"/>
+        </w:rPr>
+        <w:t>Image-to-</w:t>
+      </w:r>
+      <w:r>
+        <w:t>image translation by a single</w:t>
+      </w:r>
+      <w:r>
+        <w:t xml:space="preserve"> generator network using multiple generative adversarial learning, arXiv: 2018</w:t>
+      </w:r>
+    </w:p>
+    <w:p>
+      <w:pPr>
+        <w:pStyle w:val="ListParagraph"/>
+        <w:ind w:left="360" w:firstLineChars="0" w:firstLine="0"/>
+        <w:rPr>
+          <w:rFonts w:hint="eastAsia"/>
+        </w:rPr>
+      </w:pPr>
+      <w:r>
+        <w:rPr>
+          <w:rFonts w:hint="eastAsia"/>
+        </w:rPr>
+        <w:t>图像翻译的</w:t>
+      </w:r>
+      <w:r>
+        <w:rPr>
+          <w:rFonts w:hint="eastAsia"/>
+        </w:rPr>
+        <w:t>解析可参考</w:t>
+      </w:r>
+      <w:r>
+        <w:rPr>
+          <w:rFonts w:hint="eastAsia"/>
+        </w:rPr>
+        <w:t>，one</w:t>
+      </w:r>
+      <w:r>
+        <w:t>-</w:t>
+      </w:r>
+      <w:r>
+        <w:rPr>
+          <w:rFonts w:hint="eastAsia"/>
+        </w:rPr>
+        <w:t>to</w:t>
+      </w:r>
+      <w:r>
+        <w:t>-</w:t>
+      </w:r>
+      <w:r>
+        <w:t>many translation</w:t>
+      </w:r>
+      <w:r>
+        <w:rPr>
+          <w:rFonts w:hint="eastAsia"/>
+        </w:rPr>
+        <w:t>，</w:t>
+      </w:r>
+      <w:r>
+        <w:t>many-to-many translatio</w:t>
+      </w:r>
+      <w:r>
+        <w:rPr>
+          <w:rFonts w:hint="eastAsia"/>
+        </w:rPr>
+        <w:t>n，one-to-</w:t>
+      </w:r>
+      <w:r>
+        <w:t>one translation with multi-modal mapping</w:t>
+      </w:r>
+    </w:p>
+    <w:p>
+      <w:pPr>
+        <w:pStyle w:val="ListParagraph"/>
+        <w:numPr>
+          <w:ilvl w:val="0"/>
+          <w:numId w:val="5"/>
+        </w:numPr>
+        <w:ind w:firstLineChars="0"/>
+      </w:pPr>
+      <w:r>
+        <w:rPr>
+          <w:rFonts w:hint="eastAsia"/>
+        </w:rPr>
+        <w:t>T</w:t>
+      </w:r>
+      <w:r>
+        <w:t>oward Multimodal Image-to-image Translation</w:t>
+      </w:r>
+      <w:r>
+        <w:t>, NIPS 2017</w:t>
+      </w:r>
+    </w:p>
+    <w:p>
+      <w:pPr>
+        <w:pStyle w:val="ListParagraph"/>
+        <w:ind w:left="360" w:firstLineChars="0" w:firstLine="0"/>
+        <w:rPr>
+          <w:rFonts w:hint="eastAsia"/>
+        </w:rPr>
+      </w:pPr>
+      <w:r>
+        <w:t xml:space="preserve">z, a low-dimensional latent space, which encapsulates the ambiguous aspects of the </w:t>
+      </w:r>
+      <w:r>
+        <w:lastRenderedPageBreak/>
+        <w:t>output mode which are not present in the input image.</w:t>
+      </w:r>
+    </w:p>
+    <w:p>
+      <w:pPr>
+        <w:pStyle w:val="ListParagraph"/>
+        <w:numPr>
+          <w:ilvl w:val="0"/>
+          <w:numId w:val="5"/>
+        </w:numPr>
+        <w:ind w:firstLineChars="0"/>
+      </w:pPr>
+      <w:r>
+        <w:t xml:space="preserve">Multimodal </w:t>
+      </w:r>
+      <w:r>
+        <w:rPr>
+          <w:rFonts w:hint="eastAsia"/>
+        </w:rPr>
+        <w:t>U</w:t>
+      </w:r>
+      <w:r>
+        <w:t>nsupervised Image-to-image translation, ECCV 2018</w:t>
+      </w:r>
+    </w:p>
+    <w:p>
+      <w:pPr>
+        <w:pStyle w:val="ListParagraph"/>
+        <w:ind w:left="360" w:firstLineChars="0" w:firstLine="0"/>
+        <w:rPr>
+          <w:rFonts w:hint="eastAsia"/>
+        </w:rPr>
+      </w:pPr>
+      <w:r>
+        <w:t>We assume that the image representation can be decomposed into a content code that is domain-invariant, and a style code that captures domain-specific</w:t>
+      </w:r>
+      <w:r>
+        <w:t xml:space="preserve"> properties. To translate an image to another domain, we recombine its content code with a random style code sampled from the style space of the target domain.</w:t>
+      </w:r>
+    </w:p>
+    <w:p>
+      <w:pPr>
+        <w:pStyle w:val="ListParagraph"/>
+        <w:numPr>
+          <w:ilvl w:val="0"/>
+          <w:numId w:val="5"/>
+        </w:numPr>
+        <w:ind w:firstLineChars="0"/>
+      </w:pPr>
+      <w:r>
+        <w:rPr>
+          <w:rFonts w:hint="eastAsia"/>
+        </w:rPr>
+        <w:t>G</w:t>
+      </w:r>
+      <w:r>
+        <w:t>ANGAN</w:t>
+      </w:r>
+      <w:r>
+        <w:rPr>
+          <w:rFonts w:hint="eastAsia"/>
+        </w:rPr>
+        <w:t>:</w:t>
+      </w:r>
+      <w:r>
+        <w:t xml:space="preserve"> Geometry-Aware Generative Adversarial Network, CVPR 2018</w:t>
+      </w:r>
+    </w:p>
+    <w:p>
+      <w:pPr>
+        <w:pStyle w:val="ListParagraph"/>
+        <w:ind w:left="360" w:firstLineChars="0" w:firstLine="0"/>
+        <w:rPr>
+          <w:rFonts w:hint="eastAsia"/>
+        </w:rPr>
+      </w:pPr>
+      <w:r>
+        <w:rPr>
+          <w:rFonts w:hint="eastAsia"/>
+        </w:rPr>
+        <w:t>下面的Figure</w:t>
+      </w:r>
+      <w:r>
+        <w:t xml:space="preserve"> 7</w:t>
+      </w:r>
+      <w:r>
+        <w:rPr>
+          <w:rFonts w:hint="eastAsia"/>
+        </w:rPr>
+        <w:t>展示了模型效果，可以生成不同pose的人脸，</w:t>
+      </w:r>
+      <w:r>
+        <w:rPr>
+          <w:rFonts w:hint="eastAsia"/>
+        </w:rPr>
+        <w:t>不同程度的微笑，还可以更改面部纹理</w:t>
+      </w:r>
+      <w:r>
+        <w:rPr>
+          <w:rFonts w:hint="eastAsia"/>
+        </w:rPr>
+        <w:t>。模型效果是和我最像的。</w:t>
+      </w:r>
+    </w:p>
+    <w:p>
+      <w:pPr>
+        <w:pStyle w:val="ListParagraph"/>
+        <w:numPr>
+          <w:ilvl w:val="0"/>
+          <w:numId w:val="5"/>
+        </w:numPr>
+        <w:ind w:firstLineChars="0"/>
+      </w:pPr>
+      <w:r>
+        <w:rPr>
+          <w:rFonts w:hint="eastAsia"/>
+        </w:rPr>
+        <w:t>In</w:t>
+      </w:r>
+      <w:r>
+        <w:t>-the-wild Facial Expression Recognition in Extreme Poses,</w:t>
+      </w:r>
+      <w:r>
+        <w:t xml:space="preserve"> </w:t>
+      </w:r>
+      <w:r>
+        <w:t>ICGIP 2017</w:t>
+      </w:r>
+    </w:p>
+    <w:p>
+      <w:pPr>
+        <w:pStyle w:val="ListParagraph"/>
+        <w:ind w:left="360" w:firstLineChars="0" w:firstLine="0"/>
+        <w:rPr>
+          <w:rFonts w:hint="eastAsia"/>
+        </w:rPr>
+      </w:pPr>
+      <w:r>
+        <w:rPr>
+          <w:rFonts w:hint="eastAsia"/>
+        </w:rPr>
+        <w:t>针对 facial</w:t>
+      </w:r>
+      <w:r>
+        <w:t xml:space="preserve"> </w:t>
+      </w:r>
+      <w:r>
+        <w:rPr>
+          <w:rFonts w:hint="eastAsia"/>
+        </w:rPr>
+        <w:t>landmarks的典型处理，</w:t>
+      </w:r>
+      <w:r>
+        <w:t>The samples are separated into 5 pose classes, in which pose 3 is the set of frontal faces and pose 1,2 for turning right and pose 4,5 for turning left. During the experiment, because all the photos have flipping photos, which means pose 1,2 are much similar to pose 4,5 in a mirror flipping, it will be enough for us to just implement the experiment on pose 1,2,3. All the samples are randomly separated into training and test sets, shown Table 2</w:t>
+      </w:r>
+      <w:r>
+        <w:rPr>
+          <w:rFonts w:hint="eastAsia"/>
+        </w:rPr>
+        <w:t xml:space="preserve">。 </w:t>
+      </w:r>
+      <w:r>
+        <w:t>We only consider several left or right head poses, but in fact the head pose has many more poses like turn up or down and the synthesized pose of left-right and up-down [36]. Considering those effects, there would be more pose classes that need to define.</w:t>
+      </w:r>
+      <w:r>
+        <w:t xml:space="preserve"> </w:t>
+      </w:r>
+      <w:r>
+        <w:t>The classes of Neutral and Happy occupies most the samples. If use all the samples to train the model, the model is likely to predict most sample into neutral and happy. The samples need to balance. After training the model with several iterations. a balancing sample training set should be prepared and used for continuing training. In SVM training, after training with all sample, we select the hard samples between the board line of each class pair and retrain the SVM model. This will improve the ability the recognition for fewer-samples classes.</w:t>
+      </w:r>
+    </w:p>
+    <w:p>
+      <w:pPr>
+        <w:pStyle w:val="ListParagraph"/>
+        <w:numPr>
+          <w:ilvl w:val="0"/>
+          <w:numId w:val="5"/>
+        </w:numPr>
+        <w:ind w:firstLineChars="0"/>
+      </w:pPr>
+      <w:r>
+        <w:rPr>
+          <w:rFonts w:hint="eastAsia"/>
+        </w:rPr>
+        <w:t>Dual</w:t>
+      </w:r>
+      <w:r>
+        <w:t xml:space="preserve"> </w:t>
+      </w:r>
+      <w:r>
+        <w:rPr>
+          <w:rFonts w:hint="eastAsia"/>
+        </w:rPr>
+        <w:t>G</w:t>
+      </w:r>
+      <w:r>
+        <w:t>enerator Generative Adversarial Networks for Multi</w:t>
+      </w:r>
+      <w:r>
+        <w:t>-Domain Image-to-Image Translation, arXiv: 201901</w:t>
+      </w:r>
+    </w:p>
+    <w:p>
+      <w:pPr>
+        <w:pStyle w:val="ListParagraph"/>
+        <w:ind w:left="360" w:firstLineChars="0" w:firstLine="0"/>
+        <w:rPr>
+          <w:rFonts w:hint="eastAsia"/>
+        </w:rPr>
+      </w:pPr>
+      <w:r>
+        <w:rPr>
+          <w:rFonts w:hint="eastAsia"/>
+        </w:rPr>
+        <w:t>X</w:t>
+      </w:r>
+      <w:r>
+        <w:t>-</w:t>
+      </w:r>
+      <w:r>
+        <w:rPr>
+          <w:rFonts w:hint="eastAsia"/>
+        </w:rPr>
+        <w:t>&gt;</w:t>
+      </w:r>
+      <w:r>
+        <w:t>Y</w:t>
+      </w:r>
+      <w:r>
+        <w:rPr>
+          <w:rFonts w:hint="eastAsia"/>
+        </w:rPr>
+        <w:t>和Y-&gt;</w:t>
+      </w:r>
+      <w:r>
+        <w:t>X</w:t>
+      </w:r>
+      <w:r>
+        <w:rPr>
+          <w:rFonts w:hint="eastAsia"/>
+        </w:rPr>
+        <w:t>是两个不同的G</w:t>
+      </w:r>
+      <w:r>
+        <w:rPr>
+          <w:rFonts w:hint="eastAsia"/>
+        </w:rPr>
+        <w:t>，</w:t>
+      </w:r>
+      <w:r>
+        <w:t>jointly learning both the translation and reconstruction</w:t>
+      </w:r>
+      <w:r>
+        <w:t xml:space="preserve"> </w:t>
+      </w:r>
+      <w:r>
+        <w:t>tasks with the same generator requires the sharing of all parameters, which</w:t>
+      </w:r>
+      <w:r>
+        <w:t xml:space="preserve"> </w:t>
+      </w:r>
+      <w:r>
+        <w:t>increases the optimization complexity and reduces the generalization ability, thus leading</w:t>
+      </w:r>
+      <w:r>
+        <w:t xml:space="preserve"> </w:t>
+      </w:r>
+      <w:r>
+        <w:t>to unsatisfactory generation performance</w:t>
+      </w:r>
+      <w:r>
+        <w:t>.</w:t>
+      </w:r>
+      <w:r>
+        <w:t xml:space="preserve"> </w:t>
+      </w:r>
+      <w:r>
+        <w:t>The</w:t>
+      </w:r>
+      <w:r>
+        <w:t xml:space="preserve"> </w:t>
+      </w:r>
+      <w:r>
+        <w:t>dual generators, allowing for different network structures and different-level parameter</w:t>
+      </w:r>
+      <w:r>
+        <w:t xml:space="preserve"> </w:t>
+      </w:r>
+      <w:r>
+        <w:t>sharing, are designed for the translation and the reconstruction tasks</w:t>
+      </w:r>
+      <w:r>
+        <w:t>.</w:t>
+      </w:r>
+    </w:p>
+    <w:p>
+      <w:pPr>
+        <w:pStyle w:val="ListParagraph"/>
+        <w:numPr>
+          <w:ilvl w:val="0"/>
+          <w:numId w:val="5"/>
+        </w:numPr>
+        <w:ind w:firstLineChars="0"/>
+      </w:pPr>
+      <w:r>
+        <w:rPr>
+          <w:rFonts w:hint="eastAsia"/>
+        </w:rPr>
+        <w:t>E</w:t>
+      </w:r>
+      <w:r>
+        <w:t>motion-Preserving Representation Learning via Generative Adversarial Network for Multi-view Facial Expression Recognition,</w:t>
+      </w:r>
+      <w:r>
+        <w:t xml:space="preserve"> </w:t>
+      </w:r>
+      <w:r>
+        <w:rPr>
+          <w:rFonts w:hint="eastAsia"/>
+        </w:rPr>
+        <w:t>监督学习</w:t>
+      </w:r>
+    </w:p>
+    <w:p>
+      <w:pPr>
+        <w:pStyle w:val="ListParagraph"/>
+        <w:ind w:left="360" w:firstLineChars="0" w:firstLine="0"/>
+        <w:rPr>
+          <w:rFonts w:hint="eastAsia"/>
+        </w:rPr>
+      </w:pPr>
+      <w:r>
+        <w:rPr>
+          <w:rFonts w:hint="eastAsia"/>
+        </w:rPr>
+        <w:t>A</w:t>
+      </w:r>
+      <w:r>
+        <w:t>blation study: To demonstrate the contribution of the loss function proposed in this paper to the final expression recognition accuracy, we perform an ablation study to evaluate the model accuracies by incrementally adding the loss term</w:t>
+      </w:r>
+      <w:r>
+        <w:t>s</w:t>
+      </w:r>
+      <w:r>
+        <w:t>.</w:t>
+      </w:r>
+    </w:p>
+    <w:p>
+      <w:pPr>
+        <w:pStyle w:val="ListParagraph"/>
+        <w:numPr>
+          <w:ilvl w:val="0"/>
+          <w:numId w:val="5"/>
+        </w:numPr>
+        <w:ind w:firstLineChars="0"/>
+      </w:pPr>
+      <w:proofErr w:type="spellStart"/>
+      <w:r>
+        <w:rPr>
+          <w:rFonts w:hint="eastAsia"/>
+        </w:rPr>
+        <w:t>C</w:t>
+      </w:r>
+      <w:r>
+        <w:t>erfGAN</w:t>
+      </w:r>
+      <w:proofErr w:type="spellEnd"/>
+      <w:r>
+        <w:t xml:space="preserve">: A Compact, Effective, Robust, and Fast Model for Unsupervised </w:t>
+      </w:r>
+      <w:proofErr w:type="spellStart"/>
+      <w:r>
+        <w:t>Mutli</w:t>
+      </w:r>
+      <w:proofErr w:type="spellEnd"/>
+      <w:r>
+        <w:t>-domain Image-to-</w:t>
+      </w:r>
+      <w:r>
+        <w:t>I</w:t>
+      </w:r>
+      <w:r>
+        <w:t xml:space="preserve">mage </w:t>
+      </w:r>
+      <w:r>
+        <w:t>Translation, arXiv: 201805</w:t>
+      </w:r>
+    </w:p>
+    <w:p>
+      <w:pPr>
+        <w:pStyle w:val="ListParagraph"/>
+        <w:ind w:left="360" w:firstLineChars="0" w:firstLine="0"/>
+        <w:rPr>
+          <w:rFonts w:hint="eastAsia"/>
+        </w:rPr>
+      </w:pPr>
+      <w:r>
+        <w:rPr>
+          <w:rFonts w:hint="eastAsia"/>
+        </w:rPr>
+        <w:t>通用的图像翻译的框架，对StarGAN的系统分析，Multi-Class</w:t>
+      </w:r>
+      <w:r>
+        <w:t xml:space="preserve"> Discriminator, Encoded by MCD where the input of the decoder is the feature maps of MCD</w:t>
+      </w:r>
+    </w:p>
+    <w:p>
+      <w:pPr>
+        <w:pStyle w:val="ListParagraph"/>
+        <w:numPr>
+          <w:ilvl w:val="0"/>
+          <w:numId w:val="5"/>
+        </w:numPr>
+        <w:ind w:firstLineChars="0"/>
+      </w:pPr>
+      <w:bookmarkStart w:id="3" w:name="OLE_LINK3"/>
+      <w:bookmarkStart w:id="4" w:name="OLE_LINK4"/>
+      <w:r>
+        <w:rPr>
+          <w:rFonts w:hint="eastAsia"/>
+        </w:rPr>
+        <w:t>A</w:t>
+      </w:r>
+      <w:r>
+        <w:t xml:space="preserve"> Unified Feature </w:t>
+      </w:r>
+      <w:proofErr w:type="spellStart"/>
+      <w:r>
+        <w:t>Disentangler</w:t>
+      </w:r>
+      <w:proofErr w:type="spellEnd"/>
+      <w:r>
+        <w:t xml:space="preserve"> for Multi-Domain Image Translation and Manipulation,</w:t>
+      </w:r>
+      <w:bookmarkEnd w:id="3"/>
+      <w:bookmarkEnd w:id="4"/>
+      <w:r>
+        <w:t xml:space="preserve"> </w:t>
+      </w:r>
+      <w:r>
+        <w:t>NIPS 2018</w:t>
+      </w:r>
+    </w:p>
+    <w:p>
+      <w:pPr>
+        <w:pStyle w:val="ListParagraph"/>
+        <w:ind w:left="360" w:firstLineChars="0" w:firstLine="0"/>
+        <w:rPr>
+          <w:rFonts w:hint="eastAsia"/>
+        </w:rPr>
+      </w:pPr>
+      <w:r>
+        <w:lastRenderedPageBreak/>
+        <w:t>E</w:t>
+      </w:r>
+      <w:r>
+        <w:rPr>
+          <w:rFonts w:hint="eastAsia"/>
+        </w:rPr>
+        <w:t>ncoder</w:t>
+      </w:r>
+      <w:r>
+        <w:t xml:space="preserve"> from pixel space to feature space, Generator from feature space to pixel space, discriminator in feature space to eliminate the domain-specific information from the representation, a discriminator in pixel space to classify the domain.</w:t>
+      </w:r>
+    </w:p>
+    <w:p>
+      <w:pPr>
+        <w:pStyle w:val="ListParagraph"/>
+        <w:numPr>
+          <w:ilvl w:val="0"/>
+          <w:numId w:val="5"/>
+        </w:numPr>
+        <w:ind w:firstLineChars="0"/>
+      </w:pPr>
+      <w:r>
+        <w:rPr>
+          <w:rFonts w:hint="eastAsia"/>
+        </w:rPr>
+        <w:t>I</w:t>
+      </w:r>
+      <w:r>
+        <w:t xml:space="preserve">dentity-Adaptive Facial Expression Recognition Through Expression </w:t>
+      </w:r>
+      <w:r>
+        <w:rPr>
+          <w:rFonts w:hint="eastAsia"/>
+        </w:rPr>
+        <w:t>Regeneration</w:t>
+      </w:r>
+      <w:r>
+        <w:t xml:space="preserve"> Using Conditional Generative Adversarial Networks, FG 2018</w:t>
+      </w:r>
+    </w:p>
+    <w:p>
+      <w:pPr>
+        <w:ind w:left="360"/>
+        <w:rPr>
+          <w:rFonts w:hint="eastAsia"/>
+        </w:rPr>
+      </w:pPr>
+      <w:r>
+        <w:t>The upper part is aimed</w:t>
+      </w:r>
+      <w:r>
+        <w:t xml:space="preserve"> </w:t>
+      </w:r>
+      <w:r>
+        <w:t>to generate six basic facial expression images of the same</w:t>
+      </w:r>
+      <w:r>
+        <w:t xml:space="preserve"> </w:t>
+      </w:r>
+      <w:r>
+        <w:t xml:space="preserve">subject for any query image using six </w:t>
+      </w:r>
+      <w:proofErr w:type="spellStart"/>
+      <w:r>
+        <w:t>cGANs</w:t>
+      </w:r>
+      <w:proofErr w:type="spellEnd"/>
+      <w:r>
+        <w:t>, and each of</w:t>
+      </w:r>
+      <w:r>
+        <w:t xml:space="preserve"> </w:t>
+      </w:r>
+      <w:r>
+        <w:t>them is designed to generate one expression respectively.</w:t>
+      </w:r>
+      <w:r>
+        <w:t xml:space="preserve"> </w:t>
+      </w:r>
+      <w:r>
+        <w:rPr>
+          <w:rFonts w:hint="eastAsia"/>
+        </w:rPr>
+        <w:t>监督学习</w:t>
+      </w:r>
+      <w:r>
+        <w:t>The lower part is the facial expression recognition module.</w:t>
+      </w:r>
+      <w:r>
+        <w:rPr>
+          <w:rFonts w:hint="eastAsia"/>
+        </w:rPr>
+        <w:t xml:space="preserve"> </w:t>
+      </w:r>
+      <w:r>
+        <w:t>A pre-trained CNN is first fine-tuned on the database, and</w:t>
+      </w:r>
+      <w:r>
+        <w:t xml:space="preserve"> </w:t>
+      </w:r>
+      <w:r>
+        <w:t>then the last fully connected layer is used as features for</w:t>
+      </w:r>
+      <w:r>
+        <w:t xml:space="preserve"> </w:t>
+      </w:r>
+      <w:r>
+        <w:t>both the query image and regenerated images. The query</w:t>
+      </w:r>
+      <w:r>
+        <w:rPr>
+          <w:rFonts w:hint="eastAsia"/>
+        </w:rPr>
+        <w:t xml:space="preserve"> </w:t>
+      </w:r>
+      <w:r>
+        <w:t>image is labeled as one of the six basic expressions based</w:t>
+      </w:r>
+      <w:r>
+        <w:t xml:space="preserve"> </w:t>
+      </w:r>
+      <w:r>
+        <w:t>on a minimum distance in feature space.</w:t>
+      </w:r>
+      <w:r>
+        <w:t xml:space="preserve"> </w:t>
+      </w:r>
+      <w:r>
+        <w:rPr>
+          <w:rFonts w:hint="eastAsia"/>
+        </w:rPr>
+        <w:t>Another</w:t>
+      </w:r>
+      <w:r>
+        <w:t xml:space="preserve"> </w:t>
+      </w:r>
+      <w:r>
+        <w:rPr>
+          <w:rFonts w:hint="eastAsia"/>
+        </w:rPr>
+        <w:t>choice</w:t>
+      </w:r>
+      <w:r>
+        <w:t xml:space="preserve"> </w:t>
+      </w:r>
+      <w:r>
+        <w:rPr>
+          <w:rFonts w:hint="eastAsia"/>
+        </w:rPr>
+        <w:t>for</w:t>
+      </w:r>
+      <w:r>
+        <w:t xml:space="preserve"> content loss is perceptual similarity that measure high-level perceptual differences between images, based on a loss network, e.g. VGG network</w:t>
+      </w:r>
+      <w:r>
+        <w:t>.</w:t>
+      </w:r>
+    </w:p>
+    <w:p>
+      <w:pPr>
+        <w:pStyle w:val="ListParagraph"/>
+        <w:numPr>
+          <w:ilvl w:val="0"/>
+          <w:numId w:val="5"/>
+        </w:numPr>
+        <w:ind w:firstLineChars="0"/>
+        <w:rPr>
+          <w:b/>
+        </w:rPr>
+      </w:pPr>
+      <w:r>
+        <w:rPr>
+          <w:rFonts w:hint="eastAsia"/>
+          <w:b/>
+        </w:rPr>
+        <w:t>T</w:t>
+      </w:r>
+      <w:r>
+        <w:rPr>
+          <w:b/>
+        </w:rPr>
+        <w:t xml:space="preserve">riple consistency loss for pairing distributions in GAN-based face synthesis, </w:t>
+      </w:r>
+      <w:r>
+        <w:rPr>
+          <w:b/>
+        </w:rPr>
+        <w:t>CVPR 2018</w:t>
+      </w:r>
+    </w:p>
+    <w:p>
+      <w:pPr>
+        <w:pStyle w:val="ListParagraph"/>
+        <w:ind w:left="360" w:firstLineChars="0" w:firstLine="0"/>
+        <w:rPr>
+          <w:rFonts w:hint="eastAsia"/>
+        </w:rPr>
+      </w:pPr>
+      <w:proofErr w:type="spellStart"/>
+      <w:r>
+        <w:rPr>
+          <w:rFonts w:hint="eastAsia"/>
+        </w:rPr>
+        <w:t>GANnotation</w:t>
+      </w:r>
+      <w:proofErr w:type="spellEnd"/>
+      <w:r>
+        <w:t xml:space="preserve"> is the first method that can generate faces with a target pose and expression simultaneously.</w:t>
+      </w:r>
+      <w:r>
+        <w:t xml:space="preserve"> </w:t>
+      </w:r>
+      <w:r>
+        <w:rPr>
+          <w:rFonts w:hint="eastAsia"/>
+        </w:rPr>
+        <w:t>一步生成和两步生成的目标图像应该一样的</w:t>
+      </w:r>
+    </w:p>
+    <w:p>
+      <w:pPr>
+        <w:pStyle w:val="ListParagraph"/>
+        <w:numPr>
+          <w:ilvl w:val="0"/>
+          <w:numId w:val="5"/>
+        </w:numPr>
+        <w:ind w:firstLineChars="0"/>
+      </w:pPr>
+      <w:r>
+        <w:rPr>
+          <w:rFonts w:hint="eastAsia"/>
+        </w:rPr>
+        <w:t>E</w:t>
+      </w:r>
+      <w:r>
+        <w:t>very Smile is Unique: Landmark-Guided Diverse Smile Generation, CVPR 2018</w:t>
+      </w:r>
+    </w:p>
+    <w:p>
+      <w:pPr>
+        <w:pStyle w:val="ListParagraph"/>
+        <w:ind w:left="360" w:firstLineChars="0" w:firstLine="0"/>
+        <w:rPr>
+          <w:rFonts w:hint="eastAsia"/>
+        </w:rPr>
+      </w:pPr>
+      <w:r>
+        <w:t>We automatically extract the landmark image from the face image and encode it using</w:t>
+      </w:r>
+      <w:r>
+        <w:t xml:space="preserve"> </w:t>
+      </w:r>
+      <w:r>
+        <w:t>a standard VAE into a compact embedding.</w:t>
+      </w:r>
+      <w:r>
+        <w:t xml:space="preserve"> </w:t>
+      </w:r>
+    </w:p>
+    <w:p>
+      <w:pPr>
+        <w:pStyle w:val="ListParagraph"/>
+        <w:numPr>
+          <w:ilvl w:val="0"/>
+          <w:numId w:val="5"/>
+        </w:numPr>
+        <w:ind w:firstLineChars="0"/>
+      </w:pPr>
+      <w:bookmarkStart w:id="5" w:name="OLE_LINK5"/>
+      <w:r>
+        <w:rPr>
+          <w:rFonts w:hint="eastAsia"/>
+        </w:rPr>
+        <w:t>S</w:t>
+      </w:r>
+      <w:r>
+        <w:t>oft-gated Warping-GAN for Pose-Guided Person Image Synthesis,</w:t>
+      </w:r>
+      <w:r>
+        <w:t xml:space="preserve"> NIPS 2018</w:t>
+      </w:r>
+    </w:p>
+    <w:p>
+      <w:pPr>
+        <w:pStyle w:val="ListParagraph"/>
+        <w:ind w:left="360" w:firstLineChars="0" w:firstLine="0"/>
+        <w:rPr>
+          <w:rFonts w:hint="eastAsia"/>
+        </w:rPr>
+      </w:pPr>
+      <w:r>
+        <w:rPr>
+          <w:rFonts w:hint="eastAsia"/>
+        </w:rPr>
+        <w:t>监督学习</w:t>
+      </w:r>
+      <w:r>
+        <w:rPr>
+          <w:rFonts w:hint="eastAsia"/>
+        </w:rPr>
+        <w:t>，</w:t>
+      </w:r>
+      <w:r>
+        <w:rPr>
+          <w:rFonts w:hint="eastAsia"/>
+        </w:rPr>
+        <w:t>parsing</w:t>
+      </w:r>
+      <w:r>
+        <w:t xml:space="preserve"> </w:t>
+      </w:r>
+      <w:r>
+        <w:rPr>
+          <w:rFonts w:hint="eastAsia"/>
+        </w:rPr>
+        <w:t>to</w:t>
+      </w:r>
+      <w:r>
+        <w:t xml:space="preserve"> indicate regional-level segmentation</w:t>
+      </w:r>
+    </w:p>
+    <w:p>
+      <w:pPr>
+        <w:pStyle w:val="ListParagraph"/>
+        <w:numPr>
+          <w:ilvl w:val="0"/>
+          <w:numId w:val="5"/>
+        </w:numPr>
+        <w:ind w:firstLineChars="0"/>
+        <w:rPr>
+          <w:b/>
+        </w:rPr>
+      </w:pPr>
+      <w:r>
+        <w:rPr>
+          <w:rFonts w:hint="eastAsia"/>
+          <w:b/>
+        </w:rPr>
+        <w:t>A</w:t>
+      </w:r>
+      <w:r>
+        <w:rPr>
+          <w:b/>
+        </w:rPr>
+        <w:t>n</w:t>
+      </w:r>
+      <w:r>
+        <w:rPr>
+          <w:b/>
+        </w:rPr>
+        <w:t xml:space="preserve"> adversarial Neuro-Tensorial Approach For Learning Disentangled Representations</w:t>
+      </w:r>
+      <w:r>
+        <w:rPr>
+          <w:b/>
+        </w:rPr>
+        <w:t>, IJCV 2019</w:t>
+      </w:r>
+    </w:p>
+    <w:p>
+      <w:pPr>
+        <w:pStyle w:val="ListParagraph"/>
+        <w:ind w:left="360" w:firstLineChars="0" w:firstLine="0"/>
+        <w:rPr>
+          <w:rFonts w:hint="eastAsia"/>
+        </w:rPr>
+      </w:pPr>
+      <w:r>
+        <w:t>Disentangling the latent factors of variations</w:t>
+      </w:r>
+      <w:r>
+        <w:t xml:space="preserve"> in the visual data</w:t>
+      </w:r>
+      <w:r>
+        <w:t>, an end-to-end trained auto-encoder</w:t>
+      </w:r>
+      <w:r>
+        <w:t>. Given a single in-the-wild image, our network learns disentangled represe</w:t>
+      </w:r>
+      <w:r>
+        <w:t>ntations for pose, illumination, expression and identity. Using these representations, we are able to manipulate the image and edit the pose or expression.</w:t>
+      </w:r>
+      <w:r>
+        <w:t xml:space="preserve"> </w:t>
+      </w:r>
+      <w:r>
+        <w:rPr>
+          <w:rFonts w:hint="eastAsia"/>
+        </w:rPr>
+        <w:t>无监督张量分解</w:t>
+      </w:r>
+      <w:r>
+        <w:rPr>
+          <w:rFonts w:hint="eastAsia"/>
+        </w:rPr>
+        <w:t>，</w:t>
+      </w:r>
+      <w:r>
+        <w:rPr>
+          <w:rFonts w:hint="eastAsia"/>
+        </w:rPr>
+        <w:t>发表在顶刊上，很漂亮，很深奥，比我的工作好太多</w:t>
+      </w:r>
+      <w:r>
+        <w:rPr>
+          <w:rFonts w:hint="eastAsia"/>
+        </w:rPr>
+        <w:t>!</w:t>
+      </w:r>
+    </w:p>
+    <w:p>
+      <w:pPr>
+        <w:pStyle w:val="ListParagraph"/>
+        <w:numPr>
+          <w:ilvl w:val="0"/>
+          <w:numId w:val="5"/>
+        </w:numPr>
+        <w:ind w:firstLineChars="0"/>
+      </w:pPr>
+      <w:proofErr w:type="spellStart"/>
+      <w:r>
+        <w:t>PortraitGAN</w:t>
+      </w:r>
+      <w:proofErr w:type="spellEnd"/>
+      <w:r>
+        <w:t xml:space="preserve"> for Simultaneous Emotion </w:t>
+      </w:r>
+      <w:r>
+        <w:rPr>
+          <w:rFonts w:hint="eastAsia"/>
+        </w:rPr>
+        <w:t>and</w:t>
+      </w:r>
+      <w:r>
+        <w:t xml:space="preserve"> </w:t>
+      </w:r>
+      <w:r>
+        <w:rPr>
+          <w:rFonts w:hint="eastAsia"/>
+        </w:rPr>
+        <w:t>Modality</w:t>
+      </w:r>
+      <w:r>
+        <w:t xml:space="preserve"> </w:t>
+      </w:r>
+      <w:r>
+        <w:rPr>
+          <w:rFonts w:hint="eastAsia"/>
+        </w:rPr>
+        <w:t>Manipulation，</w:t>
+      </w:r>
+      <w:r>
+        <w:t>AAAI 2019</w:t>
+      </w:r>
+    </w:p>
+    <w:p>
+      <w:pPr>
+        <w:pStyle w:val="ListParagraph"/>
+        <w:ind w:left="360" w:firstLineChars="0" w:firstLine="0"/>
+        <w:rPr>
+          <w:rFonts w:hint="eastAsia"/>
+        </w:rPr>
+      </w:pPr>
+      <w:r>
+        <w:rPr>
+          <w:rFonts w:hint="eastAsia"/>
+        </w:rPr>
+        <w:t>针对手机自拍，在</w:t>
+      </w:r>
+      <w:r>
+        <w:rPr>
+          <w:rFonts w:hint="eastAsia"/>
+        </w:rPr>
+        <w:t>改变</w:t>
+      </w:r>
+      <w:r>
+        <w:rPr>
+          <w:rFonts w:hint="eastAsia"/>
+        </w:rPr>
+        <w:t>不同艺术风格的</w:t>
+      </w:r>
+      <w:r>
+        <w:rPr>
+          <w:rFonts w:hint="eastAsia"/>
+        </w:rPr>
+        <w:t>同时还改变表情</w:t>
+      </w:r>
+      <w:r>
+        <w:rPr>
+          <w:rFonts w:hint="eastAsia"/>
+        </w:rPr>
+        <w:t>，facial</w:t>
+      </w:r>
+      <w:r>
+        <w:t xml:space="preserve"> </w:t>
+      </w:r>
+      <w:r>
+        <w:rPr>
+          <w:rFonts w:hint="eastAsia"/>
+        </w:rPr>
+        <w:t>landmarks</w:t>
+      </w:r>
+      <w:r>
+        <w:t xml:space="preserve"> seen as a form of pose representation, </w:t>
+      </w:r>
+      <w:r>
+        <w:t xml:space="preserve">facial expressions are represented as a vector of 2D key points with </w:t>
+      </w:r>
+      <w:r>
+        <w:rPr>
+          <w:rFonts w:hint="eastAsia"/>
+        </w:rPr>
+        <w:t>N</w:t>
+      </w:r>
+      <w:r>
+        <w:t>=68</w:t>
+      </w:r>
+      <w:r>
+        <w:t xml:space="preserve">, </w:t>
+      </w:r>
+      <w:r>
+        <w:rPr>
+          <w:rFonts w:hint="eastAsia"/>
+        </w:rPr>
+        <w:t>作者先用别人的算法来g</w:t>
+      </w:r>
+      <w:r>
+        <w:t xml:space="preserve">enerate portraits of multiple </w:t>
+      </w:r>
+      <w:r>
+        <w:t>styles</w:t>
+      </w:r>
+      <w:r>
+        <w:rPr>
+          <w:rFonts w:hint="eastAsia"/>
+        </w:rPr>
+        <w:t>创建desired</w:t>
+      </w:r>
+      <w:r>
+        <w:t xml:space="preserve"> </w:t>
+      </w:r>
+      <w:r>
+        <w:rPr>
+          <w:rFonts w:hint="eastAsia"/>
+        </w:rPr>
+        <w:t>数据集，我也可以将各强度的表情mapping到各侧面，进而学习expression，pose，intensity三者耦合的模式</w:t>
+      </w:r>
+    </w:p>
+    <w:p>
+      <w:pPr>
+        <w:pStyle w:val="ListParagraph"/>
+        <w:numPr>
+          <w:ilvl w:val="0"/>
+          <w:numId w:val="5"/>
+        </w:numPr>
+        <w:ind w:firstLineChars="0"/>
+      </w:pPr>
+      <w:r>
+        <w:rPr>
+          <w:rFonts w:hint="eastAsia"/>
+        </w:rPr>
+        <w:t>S</w:t>
+      </w:r>
+      <w:r>
+        <w:t>how, Attend and Translate: Unpaired Multi-Domain Image-to-image Translation with Visual Attention, arXiv: 201811</w:t>
+      </w:r>
+    </w:p>
+    <w:p>
+      <w:pPr>
+        <w:pStyle w:val="ListParagraph"/>
+        <w:ind w:left="360" w:firstLineChars="0" w:firstLine="0"/>
+        <w:rPr>
+          <w:rFonts w:hint="eastAsia"/>
+        </w:rPr>
+      </w:pPr>
+      <w:r>
+        <w:t>Action vector instead of label vector, two different strategies of combining the input image with the target domain information: raw and latent</w:t>
+      </w:r>
+    </w:p>
+    <w:p>
+      <w:pPr>
+        <w:pStyle w:val="ListParagraph"/>
+        <w:numPr>
+          <w:ilvl w:val="0"/>
+          <w:numId w:val="5"/>
+        </w:numPr>
+        <w:ind w:firstLineChars="0"/>
+      </w:pPr>
+      <w:r>
+        <w:rPr>
+          <w:rFonts w:hint="eastAsia"/>
+        </w:rPr>
+        <w:t>S</w:t>
+      </w:r>
+      <w:r>
+        <w:t>how, Attend, and Translate</w:t>
+      </w:r>
+      <w:r>
+        <w:t xml:space="preserve">: Unsupervised Image Translation with Self-Regularization and Attention, </w:t>
+      </w:r>
+      <w:r>
+        <w:rPr>
+          <w:rFonts w:hint="eastAsia"/>
+        </w:rPr>
+        <w:t>ar</w:t>
+      </w:r>
+      <w:r>
+        <w:t>Xiv</w:t>
+      </w:r>
+      <w:r>
+        <w:rPr>
+          <w:rFonts w:hint="eastAsia"/>
+        </w:rPr>
+        <w:t>:</w:t>
+      </w:r>
+      <w:r>
+        <w:t xml:space="preserve"> 201806 </w:t>
+      </w:r>
+    </w:p>
+    <w:p>
+      <w:pPr>
+        <w:pStyle w:val="ListParagraph"/>
+        <w:ind w:left="360" w:firstLineChars="0" w:firstLine="0"/>
+        <w:rPr>
+          <w:rFonts w:hint="eastAsia"/>
+        </w:rPr>
+      </w:pPr>
+      <w:r>
+        <w:t xml:space="preserve">To further constrain the learned mapping such that it is meaningful, we argue that G should preserve visual characteristics of the input image. In other words, the output and </w:t>
+      </w:r>
+      <w:r>
+        <w:lastRenderedPageBreak/>
+        <w:t xml:space="preserve">the input need to share perceptual similarities, especially regarding the low-level features. Such features may include color, edges, shape, objects, etc. We impose this constraint with the </w:t>
+      </w:r>
+      <w:r>
+        <w:t>“</w:t>
+      </w:r>
+      <w:r>
+        <w:t>self-regularization</w:t>
+      </w:r>
+      <w:r>
+        <w:t>”</w:t>
+      </w:r>
+      <w:r>
+        <w:t xml:space="preserve"> term. Only use the first 3 layers of VGG. This conforms to the intuition that we would like to preserve the low-level traits of the input during translation.</w:t>
+      </w:r>
+    </w:p>
+    <w:p>
+      <w:pPr>
+        <w:pStyle w:val="ListParagraph"/>
+        <w:numPr>
+          <w:ilvl w:val="0"/>
+          <w:numId w:val="5"/>
+        </w:numPr>
+        <w:ind w:firstLineChars="0"/>
+      </w:pPr>
+      <w:r>
+        <w:rPr>
+          <w:rFonts w:hint="eastAsia"/>
+        </w:rPr>
+        <w:t>D</w:t>
+      </w:r>
+      <w:r>
+        <w:t>ual-Agent GANs for Photorealistic and Identity Preserving Profile Face Synthesis, NIPS 2017</w:t>
+      </w:r>
+    </w:p>
+    <w:p>
+      <w:pPr>
+        <w:pStyle w:val="ListParagraph"/>
+        <w:ind w:left="360" w:firstLineChars="0" w:firstLine="0"/>
+        <w:rPr>
+          <w:rFonts w:hint="eastAsia"/>
+        </w:rPr>
+      </w:pPr>
+      <w:r>
+        <w:rPr>
+          <w:rFonts w:hint="eastAsia"/>
+        </w:rPr>
+        <w:t>Pose</w:t>
+      </w:r>
+      <w:r>
+        <w:t xml:space="preserve"> </w:t>
+      </w:r>
+      <w:r>
+        <w:rPr>
+          <w:rFonts w:hint="eastAsia"/>
+        </w:rPr>
+        <w:t>对 FR</w:t>
+      </w:r>
+      <w:r>
+        <w:t xml:space="preserve"> </w:t>
+      </w:r>
+      <w:r>
+        <w:rPr>
+          <w:rFonts w:hint="eastAsia"/>
+        </w:rPr>
+        <w:t>的影响</w:t>
+      </w:r>
+      <w:r>
+        <w:rPr>
+          <w:rFonts w:hint="eastAsia"/>
+        </w:rPr>
+        <w:t>，可参考</w:t>
+      </w:r>
+      <w:r>
+        <w:rPr>
+          <w:rFonts w:hint="eastAsia"/>
+        </w:rPr>
+        <w:t>。</w:t>
+      </w:r>
+      <w:r>
+        <w:rPr>
+          <w:rFonts w:hint="eastAsia"/>
+        </w:rPr>
+        <w:t xml:space="preserve"> </w:t>
+      </w:r>
+      <w:r>
+        <w:rPr>
+          <w:rFonts w:hint="eastAsia"/>
+        </w:rPr>
+        <w:t>Dual-Agent用来refine</w:t>
+      </w:r>
+      <w:r>
+        <w:t xml:space="preserve"> </w:t>
+      </w:r>
+      <w:r>
+        <w:rPr>
+          <w:rFonts w:hint="eastAsia"/>
+        </w:rPr>
+        <w:t>the</w:t>
+      </w:r>
+      <w:r>
+        <w:t xml:space="preserve"> </w:t>
+      </w:r>
+      <w:r>
+        <w:rPr>
+          <w:rFonts w:hint="eastAsia"/>
+        </w:rPr>
+        <w:t>profile</w:t>
+      </w:r>
+      <w:r>
+        <w:t xml:space="preserve"> </w:t>
+      </w:r>
+      <w:r>
+        <w:rPr>
+          <w:rFonts w:hint="eastAsia"/>
+        </w:rPr>
+        <w:t>face</w:t>
+      </w:r>
+      <w:r>
+        <w:t xml:space="preserve"> </w:t>
+      </w:r>
+      <w:r>
+        <w:rPr>
+          <w:rFonts w:hint="eastAsia"/>
+        </w:rPr>
+        <w:t>images</w:t>
+      </w:r>
+      <w:r>
+        <w:t xml:space="preserve"> </w:t>
+      </w:r>
+      <w:r>
+        <w:rPr>
+          <w:rFonts w:hint="eastAsia"/>
+        </w:rPr>
+        <w:t>generated</w:t>
+      </w:r>
+      <w:r>
+        <w:t xml:space="preserve"> </w:t>
+      </w:r>
+      <w:r>
+        <w:rPr>
+          <w:rFonts w:hint="eastAsia"/>
+        </w:rPr>
+        <w:t>by</w:t>
+      </w:r>
+      <w:r>
+        <w:t xml:space="preserve"> </w:t>
+      </w:r>
+      <w:r>
+        <w:rPr>
+          <w:rFonts w:hint="eastAsia"/>
+        </w:rPr>
+        <w:t>Simulator</w:t>
+      </w:r>
+    </w:p>
+    <w:p>
+      <w:pPr>
+        <w:pStyle w:val="ListParagraph"/>
+        <w:numPr>
+          <w:ilvl w:val="0"/>
+          <w:numId w:val="5"/>
+        </w:numPr>
+        <w:ind w:firstLineChars="0"/>
+      </w:pPr>
+      <w:r>
+        <w:rPr>
+          <w:rFonts w:hint="eastAsia"/>
+        </w:rPr>
+        <w:t>L</w:t>
+      </w:r>
+      <w:r>
+        <w:t xml:space="preserve">oad Balanced GANs for </w:t>
+      </w:r>
+      <w:r>
+        <w:rPr>
+          <w:rFonts w:hint="eastAsia"/>
+        </w:rPr>
+        <w:t>Multi-view</w:t>
+      </w:r>
+      <w:r>
+        <w:t xml:space="preserve"> </w:t>
+      </w:r>
+      <w:r>
+        <w:rPr>
+          <w:rFonts w:hint="eastAsia"/>
+        </w:rPr>
+        <w:t>Face</w:t>
+      </w:r>
+      <w:r>
+        <w:t xml:space="preserve"> </w:t>
+      </w:r>
+      <w:r>
+        <w:rPr>
+          <w:rFonts w:hint="eastAsia"/>
+        </w:rPr>
+        <w:t>Image</w:t>
+      </w:r>
+      <w:r>
+        <w:t xml:space="preserve"> </w:t>
+      </w:r>
+      <w:r>
+        <w:rPr>
+          <w:rFonts w:hint="eastAsia"/>
+        </w:rPr>
+        <w:t xml:space="preserve">Synthesis， </w:t>
+      </w:r>
+      <w:r>
+        <w:t>arXiv: 201803</w:t>
+      </w:r>
+    </w:p>
+    <w:p>
+      <w:pPr>
+        <w:ind w:left="360"/>
+        <w:rPr>
+          <w:rFonts w:hint="eastAsia"/>
+        </w:rPr>
+      </w:pPr>
+      <w:r>
+        <w:t>M</w:t>
+      </w:r>
+      <w:r>
+        <w:rPr>
+          <w:rFonts w:hint="eastAsia"/>
+        </w:rPr>
+        <w:t>ulti-view</w:t>
+      </w:r>
+      <w:r>
+        <w:t xml:space="preserve"> </w:t>
+      </w:r>
+      <w:r>
+        <w:rPr>
+          <w:rFonts w:hint="eastAsia"/>
+        </w:rPr>
+        <w:t>face</w:t>
+      </w:r>
+      <w:r>
+        <w:t xml:space="preserve"> </w:t>
+      </w:r>
+      <w:r>
+        <w:rPr>
+          <w:rFonts w:hint="eastAsia"/>
+        </w:rPr>
+        <w:t>image</w:t>
+      </w:r>
+      <w:r>
+        <w:t xml:space="preserve"> </w:t>
+      </w:r>
+      <w:r>
+        <w:rPr>
+          <w:rFonts w:hint="eastAsia"/>
+        </w:rPr>
+        <w:t>synthesis</w:t>
+      </w:r>
+      <w:r>
+        <w:rPr>
+          <w:rFonts w:hint="eastAsia"/>
+        </w:rPr>
+        <w:t>针对人脸，任务最相关，介绍可参考</w:t>
+      </w:r>
+      <w:r>
+        <w:rPr>
+          <w:rFonts w:hint="eastAsia"/>
+        </w:rPr>
+        <w:t>，</w:t>
+      </w:r>
+      <w:r>
+        <w:t xml:space="preserve">two-stage, </w:t>
+      </w:r>
+      <w:r>
+        <w:rPr>
+          <w:rFonts w:hint="eastAsia"/>
+        </w:rPr>
+        <w:t>先正向化，再旋转</w:t>
+      </w:r>
+      <w:r>
+        <w:rPr>
+          <w:rFonts w:hint="eastAsia"/>
+        </w:rPr>
+        <w:t>，head</w:t>
+      </w:r>
+      <w:r>
+        <w:t xml:space="preserve"> </w:t>
+      </w:r>
+      <w:r>
+        <w:rPr>
+          <w:rFonts w:hint="eastAsia"/>
+        </w:rPr>
+        <w:t>pose</w:t>
+      </w:r>
+      <w:r>
+        <w:t xml:space="preserve"> </w:t>
+      </w:r>
+      <w:r>
+        <w:rPr>
+          <w:rFonts w:hint="eastAsia"/>
+        </w:rPr>
+        <w:t>estimation作评估</w:t>
+      </w:r>
+      <w:r>
+        <w:rPr>
+          <w:rFonts w:hint="eastAsia"/>
+        </w:rPr>
+        <w:t>，加上约束即当想要的姿态是输入图像本身时，不做操作</w:t>
+      </w:r>
+      <w:r>
+        <w:rPr>
+          <w:rFonts w:hint="eastAsia"/>
+        </w:rPr>
+        <w:t>conditional</w:t>
+      </w:r>
+      <w:r>
+        <w:t xml:space="preserve"> </w:t>
+      </w:r>
+      <w:r>
+        <w:rPr>
+          <w:rFonts w:hint="eastAsia"/>
+        </w:rPr>
+        <w:t>self-cycle</w:t>
+      </w:r>
+      <w:r>
+        <w:t xml:space="preserve"> </w:t>
+      </w:r>
+      <w:r>
+        <w:rPr>
+          <w:rFonts w:hint="eastAsia"/>
+        </w:rPr>
+        <w:t>loss</w:t>
+      </w:r>
+    </w:p>
+    <w:p>
+      <w:pPr>
+        <w:pStyle w:val="ListParagraph"/>
+        <w:numPr>
+          <w:ilvl w:val="0"/>
+          <w:numId w:val="5"/>
+        </w:numPr>
+        <w:ind w:firstLineChars="0"/>
+      </w:pPr>
+      <w:r>
+        <w:rPr>
+          <w:rFonts w:hint="eastAsia"/>
+        </w:rPr>
+        <w:t>CR</w:t>
+      </w:r>
+      <w:r>
+        <w:t>-GAN: Learning Complete Representations for Multi</w:t>
+      </w:r>
+      <w:r>
+        <w:rPr>
+          <w:rFonts w:hint="eastAsia"/>
+        </w:rPr>
+        <w:t>-</w:t>
+      </w:r>
+      <w:r>
+        <w:t xml:space="preserve">view Generation, </w:t>
+      </w:r>
+      <w:r>
+        <w:t>IJCAI 2018</w:t>
+      </w:r>
+    </w:p>
+    <w:p>
+      <w:pPr>
+        <w:pStyle w:val="ListParagraph"/>
+        <w:ind w:left="360" w:firstLineChars="0" w:firstLine="0"/>
+        <w:rPr>
+          <w:rFonts w:hint="eastAsia"/>
+        </w:rPr>
+      </w:pPr>
+      <w:r>
+        <w:t>I</w:t>
+      </w:r>
+      <w:r>
+        <w:rPr>
+          <w:rFonts w:hint="eastAsia"/>
+        </w:rPr>
+        <w:t xml:space="preserve">ntroduce </w:t>
+      </w:r>
+      <w:r>
+        <w:t xml:space="preserve">a generation </w:t>
+      </w:r>
+      <w:r>
+        <w:t>sideway to maintain the completeness of the learned embedding space.</w:t>
+      </w:r>
+      <w:r>
+        <w:t xml:space="preserve"> Multiview generation </w:t>
+      </w:r>
+      <w:r>
+        <w:rPr>
+          <w:rFonts w:hint="eastAsia"/>
+        </w:rPr>
+        <w:t>意义</w:t>
+      </w:r>
+      <w:bookmarkStart w:id="6" w:name="_GoBack"/>
+      <w:bookmarkEnd w:id="6"/>
+    </w:p>
+    <w:p>
+      <w:pPr>
+        <w:pStyle w:val="ListParagraph"/>
+        <w:numPr>
+          <w:ilvl w:val="0"/>
+          <w:numId w:val="5"/>
+        </w:numPr>
+        <w:ind w:firstLineChars="0"/>
+        <w:rPr>
+          <w:rFonts w:hint="eastAsia"/>
+        </w:rPr>
+      </w:pPr>
+    </w:p>
+    <w:bookmarkEnd w:id="5"/>
+    <w:p>
+      <w:pPr>
         <w:rPr>
           <w:rFonts w:hint="eastAsia"/>
         </w:rPr>
@@ -4170,11 +6346,6 @@
     <w:p/>
     <w:p/>
     <w:p>
-      <w:pPr>
-        <w:rPr>
-          <w:rFonts w:hint="eastAsia"/>
-        </w:rPr>
-      </w:pPr>
       <w:r>
         <w:rPr>
           <w:rFonts w:hint="eastAsia"/>
@@ -4229,7 +6400,9 @@
     </w:p>
     <w:p>
       <w:r>
-        <w:lastRenderedPageBreak/>
+        <w:rPr>
+          <w:noProof/>
+        </w:rPr>
         <w:drawing>
           <wp:inline distT="0" distB="0" distL="0" distR="0" wp14:anchorId="5BCBDF7E" wp14:editId="1C3F7FA0">
             <wp:extent cx="2954482" cy="2411276"/>
@@ -4248,7 +6421,7 @@
                     </pic:cNvPicPr>
                   </pic:nvPicPr>
                   <pic:blipFill>
-                    <a:blip r:embed="rId8">
+                    <a:blip r:embed="rId9">
                       <a:extLst>
                         <a:ext uri="{28A0092B-C50C-407E-A947-70E740481C1C}">
                           <a14:useLocalDpi xmlns:a14="http://schemas.microsoft.com/office/drawing/2010/main" val="0"/>
@@ -4281,11 +6454,6 @@
       </w:r>
     </w:p>
     <w:p>
-      <w:pPr>
-        <w:rPr>
-          <w:rFonts w:hint="eastAsia"/>
-        </w:rPr>
-      </w:pPr>
       <w:r>
         <w:rPr>
           <w:noProof/>
@@ -4306,7 +6474,7 @@
                     <pic:cNvPicPr/>
                   </pic:nvPicPr>
                   <pic:blipFill>
-                    <a:blip r:embed="rId9"/>
+                    <a:blip r:embed="rId10"/>
                     <a:stretch>
                       <a:fillRect/>
                     </a:stretch>
@@ -4326,16 +6494,8 @@
           </wp:inline>
         </w:drawing>
       </w:r>
-      <w:bookmarkStart w:id="3" w:name="_GoBack"/>
-      <w:bookmarkEnd w:id="3"/>
-    </w:p>
-    <w:p>
-      <w:pPr>
-        <w:rPr>
-          <w:rFonts w:hint="eastAsia"/>
-        </w:rPr>
-      </w:pPr>
-    </w:p>
+    </w:p>
+    <w:p/>
     <w:p>
       <w:r>
         <w:t>StarGAN</w:t>
@@ -4613,13 +6773,7 @@
         <w:t>？</w:t>
       </w:r>
     </w:p>
-    <w:p>
-      <w:pPr>
-        <w:rPr>
-          <w:rFonts w:hint="eastAsia"/>
-        </w:rPr>
-      </w:pPr>
-    </w:p>
+    <w:p/>
     <w:p>
       <w:r>
         <w:rPr>
@@ -4740,11 +6894,6 @@
       </w:r>
     </w:p>
     <w:p>
-      <w:pPr>
-        <w:rPr>
-          <w:rFonts w:hint="eastAsia"/>
-        </w:rPr>
-      </w:pPr>
       <w:r>
         <w:rPr>
           <w:rFonts w:hint="eastAsia"/>
@@ -4876,11 +7025,6 @@
     </w:p>
     <w:p/>
     <w:p>
-      <w:pPr>
-        <w:rPr>
-          <w:rFonts w:hint="eastAsia"/>
-        </w:rPr>
-      </w:pPr>
       <w:r>
         <w:rPr>
           <w:rFonts w:hint="eastAsia"/>
@@ -4894,13 +7038,7 @@
         <w:t>这点要处理，可简化运算量</w:t>
       </w:r>
     </w:p>
-    <w:p>
-      <w:pPr>
-        <w:rPr>
-          <w:rFonts w:hint="eastAsia"/>
-        </w:rPr>
-      </w:pPr>
-    </w:p>
+    <w:p/>
     <w:p>
       <w:r>
         <w:t xml:space="preserve">Interpolation of variables: During training, we use a one-hot vector c to specify the discrete pose of the synthetic image. During testing, </w:t>
@@ -4926,13 +7064,7 @@
         <w:t xml:space="preserve"> by interpolating continuous pose codes.</w:t>
       </w:r>
     </w:p>
-    <w:p>
-      <w:pPr>
-        <w:rPr>
-          <w:rFonts w:hint="eastAsia"/>
-        </w:rPr>
-      </w:pPr>
-    </w:p>
+    <w:p/>
     <w:p>
       <w:r>
         <w:rPr>
@@ -5009,11 +7141,6 @@
       </w:r>
     </w:p>
     <w:p>
-      <w:pPr>
-        <w:rPr>
-          <w:rFonts w:hint="eastAsia"/>
-        </w:rPr>
-      </w:pPr>
       <w:r>
         <w:rPr>
           <w:rFonts w:hint="eastAsia"/>
@@ -5029,11 +7156,6 @@
     </w:p>
     <w:p/>
     <w:p>
-      <w:pPr>
-        <w:rPr>
-          <w:rFonts w:hint="eastAsia"/>
-        </w:rPr>
-      </w:pPr>
       <w:r>
         <w:rPr>
           <w:rFonts w:hint="eastAsia"/>
@@ -5041,13 +7163,7 @@
         <w:t>需要注意的是：各标签分类的样本数量不均衡</w:t>
       </w:r>
     </w:p>
-    <w:p>
-      <w:pPr>
-        <w:rPr>
-          <w:rFonts w:hint="eastAsia"/>
-        </w:rPr>
-      </w:pPr>
-    </w:p>
+    <w:p/>
     <w:p>
       <w:r>
         <w:rPr>
@@ -5088,6 +7204,27 @@
     </w:p>
     <w:p/>
     <w:p>
+      <w:pPr>
+        <w:rPr>
+          <w:rFonts w:hint="eastAsia"/>
+        </w:rPr>
+      </w:pPr>
+      <w:r>
+        <w:t xml:space="preserve">The visual appearance of objects is not only dictated by their visual texture but also depends </w:t>
+      </w:r>
+      <w:r>
+        <w:lastRenderedPageBreak/>
+        <w:t>heavily on their shape geometry.</w:t>
+      </w:r>
+    </w:p>
+    <w:p>
+      <w:pPr>
+        <w:rPr>
+          <w:rFonts w:hint="eastAsia"/>
+        </w:rPr>
+      </w:pPr>
+    </w:p>
+    <w:p>
       <w:r>
         <w:rPr>
           <w:rFonts w:hint="eastAsia"/>
@@ -5136,11 +7273,6 @@
       </w:r>
     </w:p>
     <w:p>
-      <w:pPr>
-        <w:rPr>
-          <w:rFonts w:hint="eastAsia"/>
-        </w:rPr>
-      </w:pPr>
       <w:r>
         <w:rPr>
           <w:rFonts w:hint="eastAsia"/>
@@ -5422,9 +7554,6 @@
           <w:numId w:val="12"/>
         </w:numPr>
         <w:ind w:firstLineChars="0"/>
-        <w:rPr>
-          <w:rFonts w:hint="eastAsia"/>
-        </w:rPr>
       </w:pPr>
       <w:r>
         <w:rPr>
@@ -5551,7 +7680,6 @@
         <w:rPr>
           <w:rFonts w:hint="eastAsia"/>
         </w:rPr>
-        <w:lastRenderedPageBreak/>
         <w:t>c</w:t>
       </w:r>
       <w:r>
@@ -5568,11 +7696,6 @@
       </w:r>
     </w:p>
     <w:p>
-      <w:pPr>
-        <w:rPr>
-          <w:rFonts w:hint="eastAsia"/>
-        </w:rPr>
-      </w:pPr>
       <w:r>
         <w:rPr>
           <w:rFonts w:hint="eastAsia"/>
@@ -5767,13 +7890,7 @@
         <w:t>xtensive experiment (FER 2013, KDFE, SFEW 2.0)</w:t>
       </w:r>
     </w:p>
-    <w:p>
-      <w:pPr>
-        <w:rPr>
-          <w:rFonts w:hint="eastAsia"/>
-        </w:rPr>
-      </w:pPr>
-    </w:p>
+    <w:p/>
     <w:p>
       <w:r>
         <w:rPr>
@@ -5792,13 +7909,7 @@
         <w:t>only used Oulu-CASIA dataset 1440 images (1296 for training, 144 for testing)</w:t>
       </w:r>
     </w:p>
-    <w:p>
-      <w:pPr>
-        <w:rPr>
-          <w:rFonts w:hint="eastAsia"/>
-        </w:rPr>
-      </w:pPr>
-    </w:p>
+    <w:p/>
     <w:p>
       <w:proofErr w:type="spellStart"/>
       <w:r>
@@ -6102,22 +8213,11 @@
       </w:r>
     </w:p>
     <w:p>
-      <w:pPr>
-        <w:rPr>
-          <w:rFonts w:hint="eastAsia"/>
-        </w:rPr>
-      </w:pPr>
       <w:r>
         <w:t>BU-3DFE (16, 800 for training, 4,200 for testing)</w:t>
       </w:r>
     </w:p>
-    <w:p>
-      <w:pPr>
-        <w:rPr>
-          <w:rFonts w:hint="eastAsia"/>
-        </w:rPr>
-      </w:pPr>
-    </w:p>
+    <w:p/>
     <w:p>
       <w:pPr>
         <w:rPr>
@@ -6442,6 +8542,7 @@
         <w:rPr>
           <w:rFonts w:hint="eastAsia"/>
         </w:rPr>
+        <w:lastRenderedPageBreak/>
         <w:t>MMI（</w:t>
       </w:r>
       <w:r>
@@ -6852,13 +8953,7 @@
       </w:r>
     </w:p>
     <w:p/>
-    <w:p>
-      <w:pPr>
-        <w:rPr>
-          <w:rFonts w:hint="eastAsia"/>
-        </w:rPr>
-      </w:pPr>
-    </w:p>
+    <w:p/>
     <w:p>
       <w:pPr>
         <w:rPr>
@@ -7019,16 +9114,77 @@
         <w:t>评价生成图片的质量</w:t>
       </w:r>
     </w:p>
-    <w:p>
-      <w:pPr>
-        <w:rPr>
-          <w:rFonts w:hint="eastAsia"/>
-        </w:rPr>
-      </w:pPr>
-    </w:p>
     <w:p/>
     <w:p/>
-    <w:p/>
+    <w:p>
+      <w:pPr>
+        <w:rPr>
+          <w:rFonts w:hint="eastAsia"/>
+        </w:rPr>
+      </w:pPr>
+    </w:p>
+    <w:p>
+      <w:r>
+        <w:rPr>
+          <w:rFonts w:hint="eastAsia"/>
+        </w:rPr>
+        <w:t>G</w:t>
+      </w:r>
+      <w:r>
+        <w:t>AGAN</w:t>
+      </w:r>
+      <w:r>
+        <w:t xml:space="preserve"> (CVPR 2018)</w:t>
+      </w:r>
+      <w:r>
+        <w:t>:</w:t>
+      </w:r>
+    </w:p>
+    <w:p>
+      <w:pPr>
+        <w:rPr>
+          <w:rFonts w:hint="eastAsia"/>
+        </w:rPr>
+      </w:pPr>
+      <w:r>
+        <w:lastRenderedPageBreak/>
+        <w:drawing>
+          <wp:inline distT="0" distB="0" distL="0" distR="0" wp14:anchorId="3AB801CE" wp14:editId="18045B43">
+            <wp:extent cx="5274310" cy="2705100"/>
+            <wp:effectExtent l="0" t="0" r="2540" b="0"/>
+            <wp:docPr id="8" name="Picture 8"/>
+            <wp:cNvGraphicFramePr>
+              <a:graphicFrameLocks xmlns:a="http://schemas.openxmlformats.org/drawingml/2006/main" noChangeAspect="1"/>
+            </wp:cNvGraphicFramePr>
+            <a:graphic xmlns:a="http://schemas.openxmlformats.org/drawingml/2006/main">
+              <a:graphicData uri="http://schemas.openxmlformats.org/drawingml/2006/picture">
+                <pic:pic xmlns:pic="http://schemas.openxmlformats.org/drawingml/2006/picture">
+                  <pic:nvPicPr>
+                    <pic:cNvPr id="1" name=""/>
+                    <pic:cNvPicPr/>
+                  </pic:nvPicPr>
+                  <pic:blipFill>
+                    <a:blip r:embed="rId11"/>
+                    <a:stretch>
+                      <a:fillRect/>
+                    </a:stretch>
+                  </pic:blipFill>
+                  <pic:spPr>
+                    <a:xfrm>
+                      <a:off x="0" y="0"/>
+                      <a:ext cx="5274310" cy="2705100"/>
+                    </a:xfrm>
+                    <a:prstGeom prst="rect">
+                      <a:avLst/>
+                    </a:prstGeom>
+                  </pic:spPr>
+                </pic:pic>
+              </a:graphicData>
+            </a:graphic>
+          </wp:inline>
+        </w:drawing>
+      </w:r>
+    </w:p>
     <w:p>
       <w:r>
         <w:rPr>
@@ -7041,7 +9197,7 @@
       </w:r>
     </w:p>
     <w:p>
-      <w:hyperlink r:id="rId10" w:history="1">
+      <w:hyperlink r:id="rId12" w:history="1">
         <w:r>
           <w:rPr>
             <w:rStyle w:val="Hyperlink"/>
@@ -7059,7 +9215,7 @@
       </w:r>
     </w:p>
     <w:p>
-      <w:hyperlink r:id="rId11" w:history="1">
+      <w:hyperlink r:id="rId13" w:history="1">
         <w:r>
           <w:rPr>
             <w:rStyle w:val="Hyperlink"/>
@@ -7115,7 +9271,7 @@
                     <pic:cNvPicPr/>
                   </pic:nvPicPr>
                   <pic:blipFill>
-                    <a:blip r:embed="rId12"/>
+                    <a:blip r:embed="rId14"/>
                     <a:stretch>
                       <a:fillRect/>
                     </a:stretch>
@@ -7162,7 +9318,6 @@
         <w:rPr>
           <w:rFonts w:hint="eastAsia"/>
         </w:rPr>
-        <w:lastRenderedPageBreak/>
         <w:t>朱俊彦 dissertation:</w:t>
       </w:r>
       <w:r>
@@ -7172,6 +9327,9 @@
     <w:p/>
     <w:p>
       <w:r>
+        <w:rPr>
+          <w:noProof/>
+        </w:rPr>
         <w:drawing>
           <wp:inline distT="0" distB="0" distL="0" distR="0" wp14:anchorId="3CFBDCF3" wp14:editId="1B75355B">
             <wp:extent cx="5274310" cy="4159250"/>
@@ -7190,7 +9348,7 @@
                     </pic:cNvPicPr>
                   </pic:nvPicPr>
                   <pic:blipFill>
-                    <a:blip r:embed="rId13">
+                    <a:blip r:embed="rId15">
                       <a:extLst>
                         <a:ext uri="{28A0092B-C50C-407E-A947-70E740481C1C}">
                           <a14:useLocalDpi xmlns:a14="http://schemas.microsoft.com/office/drawing/2010/main" val="0"/>
@@ -7232,17 +9390,12 @@
     </w:p>
     <w:p/>
     <w:p>
-      <w:pPr>
-        <w:rPr>
-          <w:rFonts w:hint="eastAsia"/>
-        </w:rPr>
-      </w:pPr>
       <w:r>
         <w:t>DR-GAN：Disentangled Representation Learning GAN for Pose-Invariant Face Recognition论文解读</w:t>
       </w:r>
     </w:p>
     <w:p>
-      <w:hyperlink r:id="rId14" w:history="1">
+      <w:hyperlink r:id="rId16" w:history="1">
         <w:r>
           <w:rPr>
             <w:rStyle w:val="Hyperlink"/>
@@ -7257,7 +9410,7 @@
       </w:r>
     </w:p>
     <w:p>
-      <w:hyperlink r:id="rId15" w:history="1">
+      <w:hyperlink r:id="rId17" w:history="1">
         <w:r>
           <w:rPr>
             <w:rStyle w:val="Hyperlink"/>
@@ -7290,7 +9443,7 @@
       </w:r>
     </w:p>
     <w:p>
-      <w:hyperlink r:id="rId16" w:history="1">
+      <w:hyperlink r:id="rId18" w:history="1">
         <w:r>
           <w:rPr>
             <w:rStyle w:val="Hyperlink"/>
@@ -7310,7 +9463,7 @@
       </w:r>
     </w:p>
     <w:p>
-      <w:hyperlink r:id="rId17" w:history="1">
+      <w:hyperlink r:id="rId19" w:history="1">
         <w:r>
           <w:rPr>
             <w:rStyle w:val="Hyperlink"/>
@@ -7331,7 +9484,7 @@
       </w:r>
     </w:p>
     <w:p>
-      <w:hyperlink r:id="rId18" w:history="1">
+      <w:hyperlink r:id="rId20" w:history="1">
         <w:r>
           <w:rPr>
             <w:rStyle w:val="Hyperlink"/>
@@ -7347,13 +9500,7 @@
         </w:r>
       </w:hyperlink>
     </w:p>
-    <w:p>
-      <w:pPr>
-        <w:rPr>
-          <w:rFonts w:hint="eastAsia"/>
-        </w:rPr>
-      </w:pPr>
-    </w:p>
+    <w:p/>
     <w:p>
       <w:proofErr w:type="spellStart"/>
       <w:r>
@@ -7406,7 +9553,7 @@
       </w:r>
     </w:p>
     <w:p>
-      <w:hyperlink r:id="rId19" w:history="1">
+      <w:hyperlink r:id="rId21" w:history="1">
         <w:r>
           <w:rPr>
             <w:rStyle w:val="Hyperlink"/>
@@ -7416,17 +9563,12 @@
       </w:hyperlink>
     </w:p>
     <w:p>
-      <w:pPr>
-        <w:rPr>
-          <w:rFonts w:hint="eastAsia"/>
-        </w:rPr>
-      </w:pPr>
       <w:r>
         <w:t>Paper Notes: Cross-Domain Image Translation Based on GAN</w:t>
       </w:r>
     </w:p>
     <w:p>
-      <w:hyperlink r:id="rId20" w:history="1">
+      <w:hyperlink r:id="rId22" w:history="1">
         <w:r>
           <w:rPr>
             <w:rStyle w:val="Hyperlink"/>
@@ -7435,16 +9577,11 @@
         </w:r>
       </w:hyperlink>
     </w:p>
-    <w:p>
-      <w:pPr>
-        <w:rPr>
-          <w:rFonts w:hint="eastAsia"/>
-        </w:rPr>
-      </w:pPr>
-    </w:p>
+    <w:p/>
     <w:p>
       <w:proofErr w:type="spellStart"/>
       <w:r>
+        <w:lastRenderedPageBreak/>
         <w:t>AlfredXiangWu</w:t>
       </w:r>
       <w:proofErr w:type="spellEnd"/>
@@ -7462,12 +9599,11 @@
     </w:p>
     <w:p>
       <w:r>
-        <w:lastRenderedPageBreak/>
         <w:t xml:space="preserve">Original Caffe Version for LightCNN-9.  </w:t>
       </w:r>
     </w:p>
     <w:p>
-      <w:hyperlink r:id="rId21" w:history="1">
+      <w:hyperlink r:id="rId23" w:history="1">
         <w:r>
           <w:rPr>
             <w:rStyle w:val="Hyperlink"/>
@@ -7478,17 +9614,11 @@
     </w:p>
     <w:p>
       <w:r>
-        <w:t xml:space="preserve">Highly recommend to use </w:t>
-      </w:r>
-      <w:r>
-        <w:t>PyTorch</w:t>
-      </w:r>
-      <w:r>
-        <w:t xml:space="preserve"> Version</w:t>
-      </w:r>
-    </w:p>
-    <w:p>
-      <w:hyperlink r:id="rId22" w:history="1">
+        <w:t>Highly recommend to use PyTorch Version</w:t>
+      </w:r>
+    </w:p>
+    <w:p>
+      <w:hyperlink r:id="rId24" w:history="1">
         <w:r>
           <w:rPr>
             <w:rStyle w:val="Hyperlink"/>
@@ -7497,20 +9627,8 @@
         </w:r>
       </w:hyperlink>
     </w:p>
-    <w:p>
-      <w:pPr>
-        <w:rPr>
-          <w:rFonts w:hint="eastAsia"/>
-        </w:rPr>
-      </w:pPr>
-    </w:p>
-    <w:p>
-      <w:pPr>
-        <w:rPr>
-          <w:rFonts w:hint="eastAsia"/>
-        </w:rPr>
-      </w:pPr>
-    </w:p>
+    <w:p/>
+    <w:p/>
     <w:p>
       <w:pPr>
         <w:rPr>
@@ -7681,7 +9799,7 @@
       </w:r>
     </w:p>
     <w:p>
-      <w:hyperlink r:id="rId23" w:history="1">
+      <w:hyperlink r:id="rId25" w:history="1">
         <w:r>
           <w:rPr>
             <w:rStyle w:val="Hyperlink"/>
@@ -7704,7 +9822,7 @@
       </w:r>
     </w:p>
     <w:p>
-      <w:hyperlink r:id="rId24" w:history="1">
+      <w:hyperlink r:id="rId26" w:history="1">
         <w:r>
           <w:rPr>
             <w:rStyle w:val="Hyperlink"/>
@@ -7725,7 +9843,7 @@
       </w:r>
     </w:p>
     <w:p>
-      <w:hyperlink r:id="rId25" w:history="1">
+      <w:hyperlink r:id="rId27" w:history="1">
         <w:r>
           <w:rPr>
             <w:rStyle w:val="Hyperlink"/>
@@ -7733,6 +9851,180 @@
           <w:t>https://blog.csdn.net/minstyrain/article/details/82257369</w:t>
         </w:r>
       </w:hyperlink>
+    </w:p>
+    <w:p/>
+    <w:p/>
+    <w:p>
+      <w:pPr>
+        <w:rPr>
+          <w:rFonts w:hint="eastAsia"/>
+        </w:rPr>
+      </w:pPr>
+      <w:proofErr w:type="spellStart"/>
+      <w:r>
+        <w:rPr>
+          <w:rFonts w:hint="eastAsia"/>
+        </w:rPr>
+        <w:t>D</w:t>
+      </w:r>
+      <w:r>
+        <w:t>yadGAN</w:t>
+      </w:r>
+      <w:proofErr w:type="spellEnd"/>
+      <w:r>
+        <w:t>: Generating Facial Expressions in Dyadic Interactions, CVPRW 2018</w:t>
+      </w:r>
+    </w:p>
+    <w:p>
+      <w:r>
+        <w:rPr>
+          <w:noProof/>
+        </w:rPr>
+        <w:drawing>
+          <wp:inline distT="0" distB="0" distL="0" distR="0" wp14:anchorId="2682A0AF" wp14:editId="7D070F52">
+            <wp:extent cx="5274310" cy="1229995"/>
+            <wp:effectExtent l="0" t="0" r="2540" b="8255"/>
+            <wp:docPr id="5" name="Picture 5"/>
+            <wp:cNvGraphicFramePr>
+              <a:graphicFrameLocks xmlns:a="http://schemas.openxmlformats.org/drawingml/2006/main" noChangeAspect="1"/>
+            </wp:cNvGraphicFramePr>
+            <a:graphic xmlns:a="http://schemas.openxmlformats.org/drawingml/2006/main">
+              <a:graphicData uri="http://schemas.openxmlformats.org/drawingml/2006/picture">
+                <pic:pic xmlns:pic="http://schemas.openxmlformats.org/drawingml/2006/picture">
+                  <pic:nvPicPr>
+                    <pic:cNvPr id="1" name=""/>
+                    <pic:cNvPicPr/>
+                  </pic:nvPicPr>
+                  <pic:blipFill>
+                    <a:blip r:embed="rId28"/>
+                    <a:stretch>
+                      <a:fillRect/>
+                    </a:stretch>
+                  </pic:blipFill>
+                  <pic:spPr>
+                    <a:xfrm>
+                      <a:off x="0" y="0"/>
+                      <a:ext cx="5274310" cy="1229995"/>
+                    </a:xfrm>
+                    <a:prstGeom prst="rect">
+                      <a:avLst/>
+                    </a:prstGeom>
+                  </pic:spPr>
+                </pic:pic>
+              </a:graphicData>
+            </a:graphic>
+          </wp:inline>
+        </w:drawing>
+      </w:r>
+    </w:p>
+    <w:p>
+      <w:pPr>
+        <w:rPr>
+          <w:rFonts w:hint="eastAsia"/>
+        </w:rPr>
+      </w:pPr>
+      <w:r>
+        <w:rPr>
+          <w:noProof/>
+        </w:rPr>
+        <w:drawing>
+          <wp:inline distT="0" distB="0" distL="0" distR="0" wp14:anchorId="1E1B231D" wp14:editId="4A3450C1">
+            <wp:extent cx="5646832" cy="1823357"/>
+            <wp:effectExtent l="0" t="0" r="0" b="5715"/>
+            <wp:docPr id="6" name="Picture 6"/>
+            <wp:cNvGraphicFramePr>
+              <a:graphicFrameLocks xmlns:a="http://schemas.openxmlformats.org/drawingml/2006/main" noChangeAspect="1"/>
+            </wp:cNvGraphicFramePr>
+            <a:graphic xmlns:a="http://schemas.openxmlformats.org/drawingml/2006/main">
+              <a:graphicData uri="http://schemas.openxmlformats.org/drawingml/2006/picture">
+                <pic:pic xmlns:pic="http://schemas.openxmlformats.org/drawingml/2006/picture">
+                  <pic:nvPicPr>
+                    <pic:cNvPr id="1" name=""/>
+                    <pic:cNvPicPr/>
+                  </pic:nvPicPr>
+                  <pic:blipFill>
+                    <a:blip r:embed="rId29"/>
+                    <a:stretch>
+                      <a:fillRect/>
+                    </a:stretch>
+                  </pic:blipFill>
+                  <pic:spPr>
+                    <a:xfrm>
+                      <a:off x="0" y="0"/>
+                      <a:ext cx="5651398" cy="1824831"/>
+                    </a:xfrm>
+                    <a:prstGeom prst="rect">
+                      <a:avLst/>
+                    </a:prstGeom>
+                  </pic:spPr>
+                </pic:pic>
+              </a:graphicData>
+            </a:graphic>
+          </wp:inline>
+        </w:drawing>
+      </w:r>
+    </w:p>
+    <w:p>
+      <w:pPr>
+        <w:rPr>
+          <w:rFonts w:hint="eastAsia"/>
+        </w:rPr>
+      </w:pPr>
+      <w:r>
+        <w:t>For expressive face sketch generation, t</w:t>
+      </w:r>
+      <w:r>
+        <w:t>wo stages are both DC-GAN</w:t>
+      </w:r>
+      <w:r>
+        <w:t>.</w:t>
+      </w:r>
+    </w:p>
+    <w:p>
+      <w:r>
+        <w:t>For sketch to image generation, a sketch is passed through an encoder with 8 down-sampling layers, and then a decoding composed of 8 up-sampling layers to produce an image. U-Net strategy.</w:t>
+      </w:r>
+    </w:p>
+    <w:p/>
+    <w:p>
+      <w:r>
+        <w:lastRenderedPageBreak/>
+        <w:drawing>
+          <wp:inline distT="0" distB="0" distL="0" distR="0" wp14:anchorId="777809BE" wp14:editId="7CA46583">
+            <wp:extent cx="5274310" cy="4665345"/>
+            <wp:effectExtent l="0" t="0" r="2540" b="1905"/>
+            <wp:docPr id="7" name="Picture 7"/>
+            <wp:cNvGraphicFramePr>
+              <a:graphicFrameLocks xmlns:a="http://schemas.openxmlformats.org/drawingml/2006/main" noChangeAspect="1"/>
+            </wp:cNvGraphicFramePr>
+            <a:graphic xmlns:a="http://schemas.openxmlformats.org/drawingml/2006/main">
+              <a:graphicData uri="http://schemas.openxmlformats.org/drawingml/2006/picture">
+                <pic:pic xmlns:pic="http://schemas.openxmlformats.org/drawingml/2006/picture">
+                  <pic:nvPicPr>
+                    <pic:cNvPr id="1" name=""/>
+                    <pic:cNvPicPr/>
+                  </pic:nvPicPr>
+                  <pic:blipFill>
+                    <a:blip r:embed="rId30"/>
+                    <a:stretch>
+                      <a:fillRect/>
+                    </a:stretch>
+                  </pic:blipFill>
+                  <pic:spPr>
+                    <a:xfrm>
+                      <a:off x="0" y="0"/>
+                      <a:ext cx="5274310" cy="4665345"/>
+                    </a:xfrm>
+                    <a:prstGeom prst="rect">
+                      <a:avLst/>
+                    </a:prstGeom>
+                  </pic:spPr>
+                </pic:pic>
+              </a:graphicData>
+            </a:graphic>
+          </wp:inline>
+        </w:drawing>
+      </w:r>
     </w:p>
     <w:p>
       <w:r>
@@ -9716,6 +12008,31 @@
       <w:u w:val="single"/>
     </w:rPr>
   </w:style>
+  <w:style w:type="paragraph" w:styleId="BalloonText">
+    <w:name w:val="Balloon Text"/>
+    <w:basedOn w:val="Normal"/>
+    <w:link w:val="BalloonTextChar"/>
+    <w:uiPriority w:val="99"/>
+    <w:semiHidden/>
+    <w:unhideWhenUsed/>
+    <w:rsid w:val="00934DF8"/>
+    <w:rPr>
+      <w:sz w:val="18"/>
+      <w:szCs w:val="18"/>
+    </w:rPr>
+  </w:style>
+  <w:style w:type="character" w:customStyle="1" w:styleId="BalloonTextChar">
+    <w:name w:val="Balloon Text Char"/>
+    <w:basedOn w:val="DefaultParagraphFont"/>
+    <w:link w:val="BalloonText"/>
+    <w:uiPriority w:val="99"/>
+    <w:semiHidden/>
+    <w:rsid w:val="00934DF8"/>
+    <w:rPr>
+      <w:sz w:val="18"/>
+      <w:szCs w:val="18"/>
+    </w:rPr>
+  </w:style>
 </w:styles>
 </file>
 

</xml_diff>